<commit_message>
Changed to reflect addition of scrolling, rotation and read/write command support change to 1.1b
</commit_message>
<xml_diff>
--- a/docs/CircuitPython_GFX.docx
+++ b/docs/CircuitPython_GFX.docx
@@ -201,17 +201,15 @@
           <w:sz w:val="24"/>
           <w:szCs w:val="24"/>
         </w:rPr>
-        <w:t xml:space="preserve"> and having the ability to utilize the </w:t>
-      </w:r>
-      <w:proofErr w:type="spellStart"/>
-      <w:r>
-        <w:rPr>
-          <w:sz w:val="24"/>
-          <w:szCs w:val="24"/>
-        </w:rPr>
-        <w:t>BusIO</w:t>
-      </w:r>
-      <w:proofErr w:type="spellEnd"/>
+        <w:t xml:space="preserve"> and having </w:t>
+      </w:r>
+      <w:r>
+        <w:rPr>
+          <w:sz w:val="24"/>
+          <w:szCs w:val="24"/>
+        </w:rPr>
+        <w:t>the ability to utilize the 8-bit data</w:t>
+      </w:r>
       <w:r>
         <w:rPr>
           <w:sz w:val="24"/>
@@ -1194,7 +1192,15 @@
           <w:sz w:val="24"/>
           <w:szCs w:val="24"/>
         </w:rPr>
-        <w:t>display.pixel</w:t>
+        <w:t>displa</w:t>
+      </w:r>
+      <w:r>
+        <w:rPr>
+          <w:rFonts w:ascii="Lucida Console" w:hAnsi="Lucida Console"/>
+          <w:sz w:val="24"/>
+          <w:szCs w:val="24"/>
+        </w:rPr>
+        <w:t>y.pixel</w:t>
       </w:r>
       <w:proofErr w:type="spellEnd"/>
       <w:r>
@@ -1221,7 +1227,107 @@
           <w:sz w:val="24"/>
           <w:szCs w:val="24"/>
         </w:rPr>
-        <w:t>=ariali12pt7b)</w:t>
+        <w:t>=ariali12pt7b, read=</w:t>
+      </w:r>
+      <w:proofErr w:type="spellStart"/>
+      <w:r>
+        <w:rPr>
+          <w:rFonts w:ascii="Lucida Console" w:hAnsi="Lucida Console"/>
+          <w:sz w:val="24"/>
+          <w:szCs w:val="24"/>
+        </w:rPr>
+        <w:t>display.read</w:t>
+      </w:r>
+      <w:proofErr w:type="spellEnd"/>
+      <w:r>
+        <w:rPr>
+          <w:rFonts w:ascii="Lucida Console" w:hAnsi="Lucida Console"/>
+          <w:sz w:val="24"/>
+          <w:szCs w:val="24"/>
+        </w:rPr>
+        <w:t>, write=</w:t>
+      </w:r>
+      <w:proofErr w:type="spellStart"/>
+      <w:r>
+        <w:rPr>
+          <w:rFonts w:ascii="Lucida Console" w:hAnsi="Lucida Console"/>
+          <w:sz w:val="24"/>
+          <w:szCs w:val="24"/>
+        </w:rPr>
+        <w:t>display.write</w:t>
+      </w:r>
+      <w:proofErr w:type="spellEnd"/>
+      <w:r>
+        <w:rPr>
+          <w:rFonts w:ascii="Lucida Console" w:hAnsi="Lucida Console"/>
+          <w:sz w:val="24"/>
+          <w:szCs w:val="24"/>
+        </w:rPr>
+        <w:t>,</w:t>
+      </w:r>
+    </w:p>
+    <w:p>
+      <w:pPr>
+        <w:rPr>
+          <w:rFonts w:ascii="Lucida Console" w:hAnsi="Lucida Console"/>
+          <w:sz w:val="24"/>
+          <w:szCs w:val="24"/>
+        </w:rPr>
+      </w:pPr>
+      <w:proofErr w:type="gramStart"/>
+      <w:r>
+        <w:rPr>
+          <w:rFonts w:ascii="Lucida Console" w:hAnsi="Lucida Console"/>
+          <w:sz w:val="24"/>
+          <w:szCs w:val="24"/>
+        </w:rPr>
+        <w:t>fill=</w:t>
+      </w:r>
+      <w:proofErr w:type="spellStart"/>
+      <w:proofErr w:type="gramEnd"/>
+      <w:r>
+        <w:rPr>
+          <w:rFonts w:ascii="Lucida Console" w:hAnsi="Lucida Console"/>
+          <w:sz w:val="24"/>
+          <w:szCs w:val="24"/>
+        </w:rPr>
+        <w:t>display.fill</w:t>
+      </w:r>
+      <w:proofErr w:type="spellEnd"/>
+      <w:r>
+        <w:rPr>
+          <w:rFonts w:ascii="Lucida Console" w:hAnsi="Lucida Console"/>
+          <w:sz w:val="24"/>
+          <w:szCs w:val="24"/>
+        </w:rPr>
+        <w:t>, scroll=</w:t>
+      </w:r>
+      <w:proofErr w:type="spellStart"/>
+      <w:r>
+        <w:rPr>
+          <w:rFonts w:ascii="Lucida Console" w:hAnsi="Lucida Console"/>
+          <w:sz w:val="24"/>
+          <w:szCs w:val="24"/>
+        </w:rPr>
+        <w:t>display.scroll</w:t>
+      </w:r>
+      <w:proofErr w:type="spellEnd"/>
+      <w:r>
+        <w:rPr>
+          <w:rFonts w:ascii="Lucida Console" w:hAnsi="Lucida Console"/>
+          <w:sz w:val="24"/>
+          <w:szCs w:val="24"/>
+        </w:rPr>
+        <w:t>)</w:t>
+      </w:r>
+      <w:r>
+        <w:rPr>
+          <w:rFonts w:ascii="Lucida Console" w:hAnsi="Lucida Console"/>
+          <w:sz w:val="24"/>
+          <w:szCs w:val="24"/>
+        </w:rPr>
+        <w:tab/>
+        <w:t># rev. 10/8 1.1b</w:t>
       </w:r>
     </w:p>
     <w:p>
@@ -1337,7 +1443,15 @@
           <w:sz w:val="24"/>
           <w:szCs w:val="24"/>
         </w:rPr>
-        <w:t xml:space="preserve"> object which is where the graphics functions are defined.  One point: you could fill the screen either with </w:t>
+        <w:t xml:space="preserve"> object which is where the graphics functions are defined.  One point: you could fill the screen either w</w:t>
+      </w:r>
+      <w:r>
+        <w:rPr>
+          <w:rFonts w:cstheme="minorHAnsi"/>
+          <w:sz w:val="24"/>
+          <w:szCs w:val="24"/>
+        </w:rPr>
+        <w:t xml:space="preserve">ith </w:t>
       </w:r>
       <w:proofErr w:type="spellStart"/>
       <w:proofErr w:type="gramStart"/>
@@ -1374,7 +1488,15 @@
           <w:sz w:val="24"/>
           <w:szCs w:val="24"/>
         </w:rPr>
-        <w:t>gfx.fill</w:t>
+        <w:t>gfx.setF</w:t>
+      </w:r>
+      <w:r>
+        <w:rPr>
+          <w:rFonts w:cstheme="minorHAnsi"/>
+          <w:sz w:val="24"/>
+          <w:szCs w:val="24"/>
+        </w:rPr>
+        <w:t>ill</w:t>
       </w:r>
       <w:proofErr w:type="spellEnd"/>
       <w:r>
@@ -1482,8 +1604,6 @@
         </w:rPr>
         <w:t xml:space="preserve"> absolute value and add 1 to arrive at the starting “y” value for the text.</w:t>
       </w:r>
-      <w:bookmarkStart w:id="0" w:name="_GoBack"/>
-      <w:bookmarkEnd w:id="0"/>
       <w:r>
         <w:rPr>
           <w:rFonts w:cstheme="minorHAnsi"/>
@@ -4232,6 +4352,299 @@
         </w:rPr>
         <w:t xml:space="preserve"> name reflects the result.  Future releases will probably eliminate these duplicate functions as they take up valuable program space.</w:t>
       </w:r>
+    </w:p>
+    <w:p>
+      <w:pPr>
+        <w:rPr>
+          <w:rFonts w:cstheme="minorHAnsi"/>
+          <w:sz w:val="24"/>
+          <w:szCs w:val="24"/>
+        </w:rPr>
+      </w:pPr>
+    </w:p>
+    <w:p>
+      <w:pPr>
+        <w:rPr>
+          <w:rFonts w:cstheme="minorHAnsi"/>
+          <w:sz w:val="24"/>
+          <w:szCs w:val="24"/>
+        </w:rPr>
+      </w:pPr>
+      <w:proofErr w:type="spellStart"/>
+      <w:proofErr w:type="gramStart"/>
+      <w:r>
+        <w:rPr>
+          <w:rFonts w:cstheme="minorHAnsi"/>
+          <w:sz w:val="24"/>
+          <w:szCs w:val="24"/>
+        </w:rPr>
+        <w:t>setFill</w:t>
+      </w:r>
+      <w:proofErr w:type="spellEnd"/>
+      <w:r>
+        <w:rPr>
+          <w:rFonts w:cstheme="minorHAnsi"/>
+          <w:sz w:val="24"/>
+          <w:szCs w:val="24"/>
+        </w:rPr>
+        <w:t>(</w:t>
+      </w:r>
+      <w:proofErr w:type="gramEnd"/>
+      <w:r>
+        <w:rPr>
+          <w:rFonts w:cstheme="minorHAnsi"/>
+          <w:sz w:val="24"/>
+          <w:szCs w:val="24"/>
+        </w:rPr>
+        <w:t>color)</w:t>
+      </w:r>
+    </w:p>
+    <w:p>
+      <w:pPr>
+        <w:rPr>
+          <w:rFonts w:cstheme="minorHAnsi"/>
+          <w:sz w:val="24"/>
+          <w:szCs w:val="24"/>
+        </w:rPr>
+      </w:pPr>
+      <w:r>
+        <w:rPr>
+          <w:rFonts w:cstheme="minorHAnsi"/>
+          <w:sz w:val="24"/>
+          <w:szCs w:val="24"/>
+        </w:rPr>
+        <w:t xml:space="preserve">This is essentially a duplicate (in fact it calls) of the </w:t>
+      </w:r>
+      <w:proofErr w:type="gramStart"/>
+      <w:r>
+        <w:rPr>
+          <w:rFonts w:cstheme="minorHAnsi"/>
+          <w:sz w:val="24"/>
+          <w:szCs w:val="24"/>
+        </w:rPr>
+        <w:t>fill(</w:t>
+      </w:r>
+      <w:proofErr w:type="gramEnd"/>
+      <w:r>
+        <w:rPr>
+          <w:rFonts w:cstheme="minorHAnsi"/>
+          <w:sz w:val="24"/>
+          <w:szCs w:val="24"/>
+        </w:rPr>
+        <w:t>color) function of the ILI9341 display object.  I felt it’s cleaner if all calls were made to the GFX object, instead of the ILI9341 object.</w:t>
+      </w:r>
+    </w:p>
+    <w:p>
+      <w:pPr>
+        <w:rPr>
+          <w:rFonts w:cstheme="minorHAnsi"/>
+          <w:sz w:val="24"/>
+          <w:szCs w:val="24"/>
+        </w:rPr>
+      </w:pPr>
+    </w:p>
+    <w:p>
+      <w:pPr>
+        <w:rPr>
+          <w:rFonts w:cstheme="minorHAnsi"/>
+          <w:sz w:val="24"/>
+          <w:szCs w:val="24"/>
+        </w:rPr>
+      </w:pPr>
+      <w:proofErr w:type="spellStart"/>
+      <w:proofErr w:type="gramStart"/>
+      <w:r>
+        <w:rPr>
+          <w:rFonts w:cstheme="minorHAnsi"/>
+          <w:sz w:val="24"/>
+          <w:szCs w:val="24"/>
+        </w:rPr>
+        <w:t>setRotation</w:t>
+      </w:r>
+      <w:proofErr w:type="spellEnd"/>
+      <w:r>
+        <w:rPr>
+          <w:rFonts w:cstheme="minorHAnsi"/>
+          <w:sz w:val="24"/>
+          <w:szCs w:val="24"/>
+        </w:rPr>
+        <w:t>(</w:t>
+      </w:r>
+      <w:proofErr w:type="spellStart"/>
+      <w:proofErr w:type="gramEnd"/>
+      <w:r>
+        <w:rPr>
+          <w:rFonts w:cstheme="minorHAnsi"/>
+          <w:sz w:val="24"/>
+          <w:szCs w:val="24"/>
+        </w:rPr>
+        <w:t>val</w:t>
+      </w:r>
+      <w:proofErr w:type="spellEnd"/>
+      <w:r>
+        <w:rPr>
+          <w:rFonts w:cstheme="minorHAnsi"/>
+          <w:sz w:val="24"/>
+          <w:szCs w:val="24"/>
+        </w:rPr>
+        <w:t>)</w:t>
+      </w:r>
+    </w:p>
+    <w:p>
+      <w:pPr>
+        <w:rPr>
+          <w:rFonts w:cstheme="minorHAnsi"/>
+          <w:sz w:val="24"/>
+          <w:szCs w:val="24"/>
+        </w:rPr>
+      </w:pPr>
+      <w:r>
+        <w:rPr>
+          <w:rFonts w:cstheme="minorHAnsi"/>
+          <w:sz w:val="24"/>
+          <w:szCs w:val="24"/>
+        </w:rPr>
+        <w:t xml:space="preserve">This function handles screen rotation.  Valid values of </w:t>
+      </w:r>
+      <w:proofErr w:type="spellStart"/>
+      <w:proofErr w:type="gramStart"/>
+      <w:r>
+        <w:rPr>
+          <w:rFonts w:cstheme="minorHAnsi"/>
+          <w:sz w:val="24"/>
+          <w:szCs w:val="24"/>
+        </w:rPr>
+        <w:t>val</w:t>
+      </w:r>
+      <w:proofErr w:type="spellEnd"/>
+      <w:proofErr w:type="gramEnd"/>
+      <w:r>
+        <w:rPr>
+          <w:rFonts w:cstheme="minorHAnsi"/>
+          <w:sz w:val="24"/>
+          <w:szCs w:val="24"/>
+        </w:rPr>
+        <w:t xml:space="preserve"> are: 0, 1, 2 or 3.  A value of 0 places the screen in “normal” mo</w:t>
+      </w:r>
+      <w:r>
+        <w:rPr>
+          <w:rFonts w:cstheme="minorHAnsi"/>
+          <w:sz w:val="24"/>
+          <w:szCs w:val="24"/>
+        </w:rPr>
+        <w:t>de with the SD card at the top</w:t>
+      </w:r>
+      <w:r>
+        <w:rPr>
+          <w:rFonts w:cstheme="minorHAnsi"/>
+          <w:sz w:val="24"/>
+          <w:szCs w:val="24"/>
+        </w:rPr>
+        <w:t xml:space="preserve">-right.  Rotation mode 1 places the screen such that </w:t>
+      </w:r>
+      <w:r>
+        <w:rPr>
+          <w:rFonts w:cstheme="minorHAnsi"/>
+          <w:sz w:val="24"/>
+          <w:szCs w:val="24"/>
+        </w:rPr>
+        <w:t xml:space="preserve">the SD card slot is on the left side, towards the top.  Rotation mode 2 places the screen such that the SD card slot is at the bottom towards the left.  Rotation mode 3 places the screen such that the SD card slot is on the right side, towards the bottom.  Note that in each screen orientation, the (0, 0) point is at the top-left.  Text is written left to right, top to bottom.  Modes 0 and 2 are “portrait” mode, modes 1 and 3 are “landscape” mode.  </w:t>
+      </w:r>
+    </w:p>
+    <w:p>
+      <w:pPr>
+        <w:rPr>
+          <w:rFonts w:cstheme="minorHAnsi"/>
+          <w:sz w:val="24"/>
+          <w:szCs w:val="24"/>
+        </w:rPr>
+      </w:pPr>
+    </w:p>
+    <w:p>
+      <w:pPr>
+        <w:rPr>
+          <w:rFonts w:cstheme="minorHAnsi"/>
+          <w:sz w:val="24"/>
+          <w:szCs w:val="24"/>
+        </w:rPr>
+      </w:pPr>
+      <w:proofErr w:type="spellStart"/>
+      <w:proofErr w:type="gramStart"/>
+      <w:r>
+        <w:rPr>
+          <w:rFonts w:cstheme="minorHAnsi"/>
+          <w:sz w:val="24"/>
+          <w:szCs w:val="24"/>
+        </w:rPr>
+        <w:t>setScroll</w:t>
+      </w:r>
+      <w:proofErr w:type="spellEnd"/>
+      <w:r>
+        <w:rPr>
+          <w:rFonts w:cstheme="minorHAnsi"/>
+          <w:sz w:val="24"/>
+          <w:szCs w:val="24"/>
+        </w:rPr>
+        <w:t>(</w:t>
+      </w:r>
+      <w:proofErr w:type="spellStart"/>
+      <w:proofErr w:type="gramEnd"/>
+      <w:r>
+        <w:rPr>
+          <w:rFonts w:cstheme="minorHAnsi"/>
+          <w:sz w:val="24"/>
+          <w:szCs w:val="24"/>
+        </w:rPr>
+        <w:t>dy</w:t>
+      </w:r>
+      <w:proofErr w:type="spellEnd"/>
+      <w:r>
+        <w:rPr>
+          <w:rFonts w:cstheme="minorHAnsi"/>
+          <w:sz w:val="24"/>
+          <w:szCs w:val="24"/>
+        </w:rPr>
+        <w:t>)</w:t>
+      </w:r>
+    </w:p>
+    <w:p>
+      <w:pPr>
+        <w:rPr>
+          <w:rFonts w:cstheme="minorHAnsi"/>
+          <w:sz w:val="24"/>
+          <w:szCs w:val="24"/>
+        </w:rPr>
+      </w:pPr>
+      <w:r>
+        <w:rPr>
+          <w:rFonts w:cstheme="minorHAnsi"/>
+          <w:sz w:val="24"/>
+          <w:szCs w:val="24"/>
+        </w:rPr>
+        <w:t xml:space="preserve">Scroll the display upwards, </w:t>
+      </w:r>
+      <w:proofErr w:type="spellStart"/>
+      <w:proofErr w:type="gramStart"/>
+      <w:r>
+        <w:rPr>
+          <w:rFonts w:cstheme="minorHAnsi"/>
+          <w:sz w:val="24"/>
+          <w:szCs w:val="24"/>
+        </w:rPr>
+        <w:t>dy</w:t>
+      </w:r>
+      <w:proofErr w:type="spellEnd"/>
+      <w:proofErr w:type="gramEnd"/>
+      <w:r>
+        <w:rPr>
+          <w:rFonts w:cstheme="minorHAnsi"/>
+          <w:sz w:val="24"/>
+          <w:szCs w:val="24"/>
+        </w:rPr>
+        <w:t xml:space="preserve"> number of pixels.  If you want to continuously scroll the screen, place this function in a loop…see the “graphicstext.py” in the examples directory of the repository.</w:t>
+      </w:r>
+      <w:bookmarkStart w:id="0" w:name="_GoBack"/>
+      <w:bookmarkEnd w:id="0"/>
     </w:p>
     <w:p>
       <w:pPr>
@@ -4974,7 +5387,7 @@
 </file>
 
 <file path=customXml/itemProps1.xml><?xml version="1.0" encoding="utf-8"?>
-<ds:datastoreItem xmlns:ds="http://schemas.openxmlformats.org/officeDocument/2006/customXml" ds:itemID="{FE222474-2ECC-4AF3-BDAE-118ACF4EEC1B}">
+<ds:datastoreItem xmlns:ds="http://schemas.openxmlformats.org/officeDocument/2006/customXml" ds:itemID="{E038C2AC-D0E9-4D69-9B5E-BDE474763521}">
   <ds:schemaRefs>
     <ds:schemaRef ds:uri="http://schemas.openxmlformats.org/officeDocument/2006/bibliography"/>
   </ds:schemaRefs>

</xml_diff>

<commit_message>
Updated doc, changed GFX class instantiation parameters by removing some, but adding a pointer to the ili9341 display instance object (VERY IMPORTANT!), removed demo.py in favor of graphicstest.py.
</commit_message>
<xml_diff>
--- a/docs/CircuitPython_GFX.docx
+++ b/docs/CircuitPython_GFX.docx
@@ -1361,91 +1361,26 @@
           <w:sz w:val="24"/>
           <w:szCs w:val="24"/>
         </w:rPr>
-        <w:t>=ariali12pt7b, read=</w:t>
-      </w:r>
-      <w:proofErr w:type="spellStart"/>
-      <w:r>
-        <w:rPr>
-          <w:rFonts w:ascii="Lucida Console" w:hAnsi="Lucida Console"/>
-          <w:sz w:val="24"/>
-          <w:szCs w:val="24"/>
-        </w:rPr>
-        <w:t>display.read</w:t>
-      </w:r>
-      <w:proofErr w:type="spellEnd"/>
-      <w:r>
-        <w:rPr>
-          <w:rFonts w:ascii="Lucida Console" w:hAnsi="Lucida Console"/>
-          <w:sz w:val="24"/>
-          <w:szCs w:val="24"/>
-        </w:rPr>
-        <w:t>, write=</w:t>
-      </w:r>
-      <w:proofErr w:type="spellStart"/>
-      <w:r>
-        <w:rPr>
-          <w:rFonts w:ascii="Lucida Console" w:hAnsi="Lucida Console"/>
-          <w:sz w:val="24"/>
-          <w:szCs w:val="24"/>
-        </w:rPr>
-        <w:t>display.write</w:t>
-      </w:r>
-      <w:proofErr w:type="spellEnd"/>
-      <w:r>
-        <w:rPr>
-          <w:rFonts w:ascii="Lucida Console" w:hAnsi="Lucida Console"/>
-          <w:sz w:val="24"/>
-          <w:szCs w:val="24"/>
-        </w:rPr>
-        <w:t>,</w:t>
-      </w:r>
-    </w:p>
-    <w:p>
-      <w:pPr>
-        <w:rPr>
-          <w:rFonts w:ascii="Lucida Console" w:hAnsi="Lucida Console"/>
-          <w:sz w:val="24"/>
-          <w:szCs w:val="24"/>
-        </w:rPr>
-      </w:pPr>
-      <w:proofErr w:type="gramStart"/>
-      <w:r>
-        <w:rPr>
-          <w:rFonts w:ascii="Lucida Console" w:hAnsi="Lucida Console"/>
-          <w:sz w:val="24"/>
-          <w:szCs w:val="24"/>
-        </w:rPr>
-        <w:t>fill=</w:t>
-      </w:r>
-      <w:proofErr w:type="spellStart"/>
-      <w:proofErr w:type="gramEnd"/>
-      <w:r>
-        <w:rPr>
-          <w:rFonts w:ascii="Lucida Console" w:hAnsi="Lucida Console"/>
-          <w:sz w:val="24"/>
-          <w:szCs w:val="24"/>
-        </w:rPr>
-        <w:t>display.fill</w:t>
-      </w:r>
-      <w:proofErr w:type="spellEnd"/>
-      <w:r>
-        <w:rPr>
-          <w:rFonts w:ascii="Lucida Console" w:hAnsi="Lucida Console"/>
-          <w:sz w:val="24"/>
-          <w:szCs w:val="24"/>
-        </w:rPr>
-        <w:t>, scroll=</w:t>
-      </w:r>
-      <w:proofErr w:type="spellStart"/>
-      <w:r>
-        <w:rPr>
-          <w:rFonts w:ascii="Lucida Console" w:hAnsi="Lucida Console"/>
-          <w:sz w:val="24"/>
-          <w:szCs w:val="24"/>
-        </w:rPr>
-        <w:t>display.scroll</w:t>
-      </w:r>
-      <w:proofErr w:type="spellEnd"/>
+        <w:t xml:space="preserve">=ariali12pt7b, </w:t>
+      </w:r>
+      <w:proofErr w:type="spellStart"/>
+      <w:r>
+        <w:rPr>
+          <w:rFonts w:ascii="Lucida Console" w:hAnsi="Lucida Console"/>
+          <w:sz w:val="24"/>
+          <w:szCs w:val="24"/>
+        </w:rPr>
+        <w:t>dispobj</w:t>
+      </w:r>
+      <w:proofErr w:type="spellEnd"/>
+      <w:r>
+        <w:rPr>
+          <w:rFonts w:ascii="Lucida Console" w:hAnsi="Lucida Console"/>
+          <w:sz w:val="24"/>
+          <w:szCs w:val="24"/>
+        </w:rPr>
+        <w:t>=display,</w:t>
+      </w:r>
     </w:p>
     <w:p>
       <w:pPr>
@@ -1804,7 +1739,15 @@
           <w:sz w:val="24"/>
           <w:szCs w:val="24"/>
         </w:rPr>
-        <w:t xml:space="preserve"> corner </w:t>
+        <w:t xml:space="preserve"> corner of the character’s boundary box.  This is important to remember when you decide the cursor position at which you want to begin your text.  </w:t>
+      </w:r>
+      <w:r>
+        <w:rPr>
+          <w:rFonts w:cstheme="minorHAnsi"/>
+          <w:sz w:val="24"/>
+          <w:szCs w:val="24"/>
+        </w:rPr>
+        <w:t xml:space="preserve">One thing that might throw you is that if you </w:t>
       </w:r>
       <w:r>
         <w:rPr>
@@ -1813,15 +1756,7 @@
           <w:szCs w:val="24"/>
         </w:rPr>
         <w:lastRenderedPageBreak/>
-        <w:t xml:space="preserve">of the character’s boundary box.  This is important to remember when you decide the cursor position at which you want to begin your text.  </w:t>
-      </w:r>
-      <w:r>
-        <w:rPr>
-          <w:rFonts w:cstheme="minorHAnsi"/>
-          <w:sz w:val="24"/>
-          <w:szCs w:val="24"/>
-        </w:rPr>
-        <w:t xml:space="preserve">One thing that might throw you is that if you issue a </w:t>
+        <w:t xml:space="preserve">issue a </w:t>
       </w:r>
       <w:proofErr w:type="spellStart"/>
       <w:proofErr w:type="gramStart"/>
@@ -2063,6 +1998,7 @@
           <w:szCs w:val="28"/>
         </w:rPr>
       </w:pPr>
+      <w:bookmarkStart w:id="0" w:name="_GoBack"/>
       <w:r>
         <w:rPr>
           <w:rFonts w:cstheme="minorHAnsi"/>
@@ -2074,6 +2010,7 @@
         <w:t>Function Reference</w:t>
       </w:r>
     </w:p>
+    <w:bookmarkEnd w:id="0"/>
     <w:p>
       <w:pPr>
         <w:rPr>
@@ -2181,9 +2118,17 @@
           <w:sz w:val="24"/>
           <w:szCs w:val="24"/>
         </w:rPr>
-        <w:t>writeFunction</w:t>
-      </w:r>
-      <w:proofErr w:type="spellEnd"/>
+        <w:t>dispobj</w:t>
+      </w:r>
+      <w:proofErr w:type="spellEnd"/>
+      <w:r>
+        <w:rPr>
+          <w:rFonts w:cstheme="minorHAnsi"/>
+          <w:sz w:val="24"/>
+          <w:szCs w:val="24"/>
+        </w:rPr>
+        <w:t>=display</w:t>
+      </w:r>
       <w:r>
         <w:rPr>
           <w:rFonts w:cstheme="minorHAnsi"/>
@@ -2199,54 +2144,9 @@
           <w:sz w:val="24"/>
           <w:szCs w:val="24"/>
         </w:rPr>
-        <w:t>readFunction</w:t>
-      </w:r>
-      <w:proofErr w:type="spellEnd"/>
-      <w:r>
-        <w:rPr>
-          <w:rFonts w:cstheme="minorHAnsi"/>
-          <w:sz w:val="24"/>
-          <w:szCs w:val="24"/>
-        </w:rPr>
-        <w:t>,</w:t>
-      </w:r>
-    </w:p>
-    <w:p>
-      <w:pPr>
-        <w:rPr>
-          <w:rFonts w:cstheme="minorHAnsi"/>
-          <w:sz w:val="24"/>
-          <w:szCs w:val="24"/>
-        </w:rPr>
-      </w:pPr>
-      <w:r>
-        <w:rPr>
-          <w:rFonts w:cstheme="minorHAnsi"/>
-          <w:sz w:val="24"/>
-          <w:szCs w:val="24"/>
-        </w:rPr>
-        <w:tab/>
-      </w:r>
-      <w:r>
-        <w:rPr>
-          <w:rFonts w:cstheme="minorHAnsi"/>
-          <w:sz w:val="24"/>
-          <w:szCs w:val="24"/>
-        </w:rPr>
-        <w:tab/>
-      </w:r>
-      <w:proofErr w:type="spellStart"/>
-      <w:proofErr w:type="gramStart"/>
-      <w:r>
-        <w:rPr>
-          <w:rFonts w:cstheme="minorHAnsi"/>
-          <w:sz w:val="24"/>
-          <w:szCs w:val="24"/>
-        </w:rPr>
-        <w:t>scrollFunction</w:t>
-      </w:r>
-      <w:proofErr w:type="spellEnd"/>
-      <w:proofErr w:type="gramEnd"/>
+        <w:t>newWidthFunction</w:t>
+      </w:r>
+      <w:proofErr w:type="spellEnd"/>
       <w:r>
         <w:rPr>
           <w:rFonts w:cstheme="minorHAnsi"/>
@@ -2262,42 +2162,6 @@
           <w:sz w:val="24"/>
           <w:szCs w:val="24"/>
         </w:rPr>
-        <w:t>fillFunction</w:t>
-      </w:r>
-      <w:proofErr w:type="spellEnd"/>
-      <w:r>
-        <w:rPr>
-          <w:rFonts w:cstheme="minorHAnsi"/>
-          <w:sz w:val="24"/>
-          <w:szCs w:val="24"/>
-        </w:rPr>
-        <w:t xml:space="preserve">, </w:t>
-      </w:r>
-      <w:proofErr w:type="spellStart"/>
-      <w:r>
-        <w:rPr>
-          <w:rFonts w:cstheme="minorHAnsi"/>
-          <w:sz w:val="24"/>
-          <w:szCs w:val="24"/>
-        </w:rPr>
-        <w:t>newWidthFunction</w:t>
-      </w:r>
-      <w:proofErr w:type="spellEnd"/>
-      <w:r>
-        <w:rPr>
-          <w:rFonts w:cstheme="minorHAnsi"/>
-          <w:sz w:val="24"/>
-          <w:szCs w:val="24"/>
-        </w:rPr>
-        <w:t xml:space="preserve">, </w:t>
-      </w:r>
-      <w:proofErr w:type="spellStart"/>
-      <w:r>
-        <w:rPr>
-          <w:rFonts w:cstheme="minorHAnsi"/>
-          <w:sz w:val="24"/>
-          <w:szCs w:val="24"/>
-        </w:rPr>
         <w:t>newHeightFunction</w:t>
       </w:r>
       <w:proofErr w:type="spellEnd"/>
@@ -2374,7 +2238,33 @@
           <w:sz w:val="24"/>
           <w:szCs w:val="24"/>
         </w:rPr>
-        <w:t xml:space="preserve">  Importantly, it contains names of low-level driver routines that I use to perform some of the magic.</w:t>
+        <w:t xml:space="preserve">  Importantly, it contains </w:t>
+      </w:r>
+      <w:r>
+        <w:rPr>
+          <w:rFonts w:cstheme="minorHAnsi"/>
+          <w:sz w:val="24"/>
+          <w:szCs w:val="24"/>
+        </w:rPr>
+        <w:t>a pointer (</w:t>
+      </w:r>
+      <w:proofErr w:type="spellStart"/>
+      <w:r>
+        <w:rPr>
+          <w:rFonts w:cstheme="minorHAnsi"/>
+          <w:sz w:val="24"/>
+          <w:szCs w:val="24"/>
+        </w:rPr>
+        <w:t>dispobj</w:t>
+      </w:r>
+      <w:proofErr w:type="spellEnd"/>
+      <w:r>
+        <w:rPr>
+          <w:rFonts w:cstheme="minorHAnsi"/>
+          <w:sz w:val="24"/>
+          <w:szCs w:val="24"/>
+        </w:rPr>
+        <w:t>) to the ili9341 instance object.  This is used to improve speed by taking advantage of driver low level code.</w:t>
       </w:r>
     </w:p>
     <w:p>
@@ -4514,8 +4404,6 @@
         </w:rPr>
         <w:t>(x, y) this adjustment will be made.  Only the y values for text are changed, the y values used in the graphics figure functions are not changed.  Also, if you’re using the default font5x8.bin font file, no adjustment is necessary.</w:t>
       </w:r>
-      <w:bookmarkStart w:id="0" w:name="_GoBack"/>
-      <w:bookmarkEnd w:id="0"/>
     </w:p>
     <w:p>
       <w:pPr>
@@ -6382,7 +6270,7 @@
 </file>
 
 <file path=customXml/itemProps1.xml><?xml version="1.0" encoding="utf-8"?>
-<ds:datastoreItem xmlns:ds="http://schemas.openxmlformats.org/officeDocument/2006/customXml" ds:itemID="{50BA383C-7D54-480D-809E-4C8C6D0D039E}">
+<ds:datastoreItem xmlns:ds="http://schemas.openxmlformats.org/officeDocument/2006/customXml" ds:itemID="{7AF96401-AD5D-4D4A-8C92-DE1B0BFD91D3}">
   <ds:schemaRefs>
     <ds:schemaRef ds:uri="http://schemas.openxmlformats.org/officeDocument/2006/bibliography"/>
   </ds:schemaRefs>

</xml_diff>

<commit_message>
Enabled the use of setTextSize, although I don't recommend using it.  Valid values are 1, 2 or 3. Did some additional testing of text wrap conditions and fixed a few minor issues.
</commit_message>
<xml_diff>
--- a/docs/CircuitPython_GFX.docx
+++ b/docs/CircuitPython_GFX.docx
@@ -1998,7 +1998,6 @@
           <w:szCs w:val="28"/>
         </w:rPr>
       </w:pPr>
-      <w:bookmarkStart w:id="0" w:name="_GoBack"/>
       <w:r>
         <w:rPr>
           <w:rFonts w:cstheme="minorHAnsi"/>
@@ -2010,7 +2009,6 @@
         <w:t>Function Reference</w:t>
       </w:r>
     </w:p>
-    <w:bookmarkEnd w:id="0"/>
     <w:p>
       <w:pPr>
         <w:rPr>
@@ -3977,6 +3975,218 @@
           <w:szCs w:val="24"/>
         </w:rPr>
       </w:pPr>
+      <w:proofErr w:type="spellStart"/>
+      <w:proofErr w:type="gramStart"/>
+      <w:r>
+        <w:rPr>
+          <w:rFonts w:cstheme="minorHAnsi"/>
+          <w:sz w:val="24"/>
+          <w:szCs w:val="24"/>
+        </w:rPr>
+        <w:t>setTextSize</w:t>
+      </w:r>
+      <w:proofErr w:type="spellEnd"/>
+      <w:r>
+        <w:rPr>
+          <w:rFonts w:cstheme="minorHAnsi"/>
+          <w:sz w:val="24"/>
+          <w:szCs w:val="24"/>
+        </w:rPr>
+        <w:t>(</w:t>
+      </w:r>
+      <w:proofErr w:type="spellStart"/>
+      <w:proofErr w:type="gramEnd"/>
+      <w:r>
+        <w:rPr>
+          <w:rFonts w:cstheme="minorHAnsi"/>
+          <w:sz w:val="24"/>
+          <w:szCs w:val="24"/>
+        </w:rPr>
+        <w:t>newsize</w:t>
+      </w:r>
+      <w:proofErr w:type="spellEnd"/>
+      <w:r>
+        <w:rPr>
+          <w:rFonts w:cstheme="minorHAnsi"/>
+          <w:sz w:val="24"/>
+          <w:szCs w:val="24"/>
+        </w:rPr>
+        <w:t>)</w:t>
+      </w:r>
+    </w:p>
+    <w:p>
+      <w:pPr>
+        <w:rPr>
+          <w:rFonts w:cstheme="minorHAnsi"/>
+          <w:sz w:val="24"/>
+          <w:szCs w:val="24"/>
+        </w:rPr>
+      </w:pPr>
+      <w:r>
+        <w:rPr>
+          <w:rFonts w:cstheme="minorHAnsi"/>
+          <w:sz w:val="24"/>
+          <w:szCs w:val="24"/>
+        </w:rPr>
+        <w:t xml:space="preserve">Sets </w:t>
+      </w:r>
+      <w:proofErr w:type="spellStart"/>
+      <w:r>
+        <w:rPr>
+          <w:rFonts w:cstheme="minorHAnsi"/>
+          <w:sz w:val="24"/>
+          <w:szCs w:val="24"/>
+        </w:rPr>
+        <w:t>newsize</w:t>
+      </w:r>
+      <w:proofErr w:type="spellEnd"/>
+      <w:r>
+        <w:rPr>
+          <w:rFonts w:cstheme="minorHAnsi"/>
+          <w:sz w:val="24"/>
+          <w:szCs w:val="24"/>
+        </w:rPr>
+        <w:t xml:space="preserve"> as the current text size.  Note: the </w:t>
+      </w:r>
+      <w:proofErr w:type="spellStart"/>
+      <w:r>
+        <w:rPr>
+          <w:rFonts w:cstheme="minorHAnsi"/>
+          <w:sz w:val="24"/>
+          <w:szCs w:val="24"/>
+        </w:rPr>
+        <w:t>newsize</w:t>
+      </w:r>
+      <w:proofErr w:type="spellEnd"/>
+      <w:r>
+        <w:rPr>
+          <w:rFonts w:cstheme="minorHAnsi"/>
+          <w:sz w:val="24"/>
+          <w:szCs w:val="24"/>
+        </w:rPr>
+        <w:t xml:space="preserve"> value can be 1, 2 or 3.  However, I strongly suggest that instead of setting text size to a number larger than 1, create a converted font file with a larger size, issues </w:t>
+      </w:r>
+      <w:proofErr w:type="spellStart"/>
+      <w:proofErr w:type="gramStart"/>
+      <w:r>
+        <w:rPr>
+          <w:rFonts w:cstheme="minorHAnsi"/>
+          <w:sz w:val="24"/>
+          <w:szCs w:val="24"/>
+        </w:rPr>
+        <w:t>setFont</w:t>
+      </w:r>
+      <w:proofErr w:type="spellEnd"/>
+      <w:r>
+        <w:rPr>
+          <w:rFonts w:cstheme="minorHAnsi"/>
+          <w:sz w:val="24"/>
+          <w:szCs w:val="24"/>
+        </w:rPr>
+        <w:t>(</w:t>
+      </w:r>
+      <w:proofErr w:type="spellStart"/>
+      <w:proofErr w:type="gramEnd"/>
+      <w:r>
+        <w:rPr>
+          <w:rFonts w:cstheme="minorHAnsi"/>
+          <w:sz w:val="24"/>
+          <w:szCs w:val="24"/>
+        </w:rPr>
+        <w:t>newfontfile</w:t>
+      </w:r>
+      <w:proofErr w:type="spellEnd"/>
+      <w:r>
+        <w:rPr>
+          <w:rFonts w:cstheme="minorHAnsi"/>
+          <w:sz w:val="24"/>
+          <w:szCs w:val="24"/>
+        </w:rPr>
+        <w:t xml:space="preserve">), write your text, then </w:t>
+      </w:r>
+      <w:proofErr w:type="spellStart"/>
+      <w:r>
+        <w:rPr>
+          <w:rFonts w:cstheme="minorHAnsi"/>
+          <w:sz w:val="24"/>
+          <w:szCs w:val="24"/>
+        </w:rPr>
+        <w:t>setFont</w:t>
+      </w:r>
+      <w:proofErr w:type="spellEnd"/>
+      <w:r>
+        <w:rPr>
+          <w:rFonts w:cstheme="minorHAnsi"/>
+          <w:sz w:val="24"/>
+          <w:szCs w:val="24"/>
+        </w:rPr>
+        <w:t>(</w:t>
+      </w:r>
+      <w:proofErr w:type="spellStart"/>
+      <w:r>
+        <w:rPr>
+          <w:rFonts w:cstheme="minorHAnsi"/>
+          <w:sz w:val="24"/>
+          <w:szCs w:val="24"/>
+        </w:rPr>
+        <w:t>prevfont</w:t>
+      </w:r>
+      <w:proofErr w:type="spellEnd"/>
+      <w:r>
+        <w:rPr>
+          <w:rFonts w:cstheme="minorHAnsi"/>
+          <w:sz w:val="24"/>
+          <w:szCs w:val="24"/>
+        </w:rPr>
+        <w:t xml:space="preserve">) back your original value.  The text from a converted font file is much more appealing to look at than the text created by setting to a larger text size value, plus it renders quicker.  If you preview the font file you’re converting you can see the available sizes.  So, if you’ve got a </w:t>
+      </w:r>
+      <w:proofErr w:type="spellStart"/>
+      <w:r>
+        <w:rPr>
+          <w:rFonts w:cstheme="minorHAnsi"/>
+          <w:sz w:val="24"/>
+          <w:szCs w:val="24"/>
+        </w:rPr>
+        <w:t>scriptbl</w:t>
+      </w:r>
+      <w:proofErr w:type="spellEnd"/>
+      <w:r>
+        <w:rPr>
+          <w:rFonts w:cstheme="minorHAnsi"/>
+          <w:sz w:val="24"/>
+          <w:szCs w:val="24"/>
+        </w:rPr>
+        <w:t xml:space="preserve"> 12 </w:t>
+      </w:r>
+      <w:proofErr w:type="spellStart"/>
+      <w:r>
+        <w:rPr>
+          <w:rFonts w:cstheme="minorHAnsi"/>
+          <w:sz w:val="24"/>
+          <w:szCs w:val="24"/>
+        </w:rPr>
+        <w:t>pt</w:t>
+      </w:r>
+      <w:proofErr w:type="spellEnd"/>
+      <w:r>
+        <w:rPr>
+          <w:rFonts w:cstheme="minorHAnsi"/>
+          <w:sz w:val="24"/>
+          <w:szCs w:val="24"/>
+        </w:rPr>
+        <w:t>, do another convert but specify 24pt to get a font file with larger text.  Then you can switch back and forth at will.</w:t>
+      </w:r>
+      <w:bookmarkStart w:id="0" w:name="_GoBack"/>
+      <w:bookmarkEnd w:id="0"/>
+    </w:p>
+    <w:p>
+      <w:pPr>
+        <w:rPr>
+          <w:rFonts w:cstheme="minorHAnsi"/>
+          <w:sz w:val="24"/>
+          <w:szCs w:val="24"/>
+        </w:rPr>
+      </w:pPr>
       <w:proofErr w:type="gramStart"/>
       <w:r>
         <w:rPr>
@@ -4527,6 +4737,7 @@
           <w:sz w:val="24"/>
           <w:szCs w:val="24"/>
         </w:rPr>
+        <w:lastRenderedPageBreak/>
         <w:t>BLACK.</w:t>
       </w:r>
     </w:p>
@@ -4719,8 +4930,561 @@
           <w:sz w:val="24"/>
           <w:szCs w:val="24"/>
         </w:rPr>
-        <w:t xml:space="preserve"> value, either True of False to indicate what happens when text being written will exceed the boundaries of the display.  If text wrap is off and text exceeds the boundary, it will disappear; if text wrap is on and text </w:t>
-      </w:r>
+        <w:t xml:space="preserve"> value, either True of False to indicate what happens when text being written will exceed the boundaries of the display.  If text wrap is off and text exceeds the boundary, it will disappear; if text wrap is on and text being written will exceed the screen boundaries, it will wrap to the next line.  If at the bottom of the screen, it will wrap back to the top.</w:t>
+      </w:r>
+    </w:p>
+    <w:p>
+      <w:pPr>
+        <w:rPr>
+          <w:rFonts w:cstheme="minorHAnsi"/>
+          <w:sz w:val="24"/>
+          <w:szCs w:val="24"/>
+        </w:rPr>
+      </w:pPr>
+      <w:proofErr w:type="gramStart"/>
+      <w:r>
+        <w:rPr>
+          <w:rFonts w:cstheme="minorHAnsi"/>
+          <w:sz w:val="24"/>
+          <w:szCs w:val="24"/>
+        </w:rPr>
+        <w:t>text(</w:t>
+      </w:r>
+      <w:proofErr w:type="spellStart"/>
+      <w:proofErr w:type="gramEnd"/>
+      <w:r>
+        <w:rPr>
+          <w:rFonts w:cstheme="minorHAnsi"/>
+          <w:sz w:val="24"/>
+          <w:szCs w:val="24"/>
+        </w:rPr>
+        <w:t>str</w:t>
+      </w:r>
+      <w:proofErr w:type="spellEnd"/>
+      <w:r>
+        <w:rPr>
+          <w:rFonts w:cstheme="minorHAnsi"/>
+          <w:sz w:val="24"/>
+          <w:szCs w:val="24"/>
+        </w:rPr>
+        <w:t>, x, y)</w:t>
+      </w:r>
+    </w:p>
+    <w:p>
+      <w:pPr>
+        <w:rPr>
+          <w:rFonts w:cstheme="minorHAnsi"/>
+          <w:sz w:val="24"/>
+          <w:szCs w:val="24"/>
+        </w:rPr>
+      </w:pPr>
+      <w:r>
+        <w:rPr>
+          <w:rFonts w:cstheme="minorHAnsi"/>
+          <w:sz w:val="24"/>
+          <w:szCs w:val="24"/>
+        </w:rPr>
+        <w:t xml:space="preserve">Display the text represented by the string </w:t>
+      </w:r>
+      <w:proofErr w:type="spellStart"/>
+      <w:proofErr w:type="gramStart"/>
+      <w:r>
+        <w:rPr>
+          <w:rFonts w:cstheme="minorHAnsi"/>
+          <w:sz w:val="24"/>
+          <w:szCs w:val="24"/>
+        </w:rPr>
+        <w:t>str</w:t>
+      </w:r>
+      <w:proofErr w:type="spellEnd"/>
+      <w:proofErr w:type="gramEnd"/>
+      <w:r>
+        <w:rPr>
+          <w:rFonts w:cstheme="minorHAnsi"/>
+          <w:sz w:val="24"/>
+          <w:szCs w:val="24"/>
+        </w:rPr>
+        <w:t xml:space="preserve"> on the display at the given (x, y) coordinates.  The text will be written in the current foreground color as specified in the most recent </w:t>
+      </w:r>
+      <w:proofErr w:type="spellStart"/>
+      <w:proofErr w:type="gramStart"/>
+      <w:r>
+        <w:rPr>
+          <w:rFonts w:cstheme="minorHAnsi"/>
+          <w:sz w:val="24"/>
+          <w:szCs w:val="24"/>
+        </w:rPr>
+        <w:t>setTextColor</w:t>
+      </w:r>
+      <w:proofErr w:type="spellEnd"/>
+      <w:r>
+        <w:rPr>
+          <w:rFonts w:cstheme="minorHAnsi"/>
+          <w:sz w:val="24"/>
+          <w:szCs w:val="24"/>
+        </w:rPr>
+        <w:t>(</w:t>
+      </w:r>
+      <w:proofErr w:type="gramEnd"/>
+      <w:r>
+        <w:rPr>
+          <w:rFonts w:cstheme="minorHAnsi"/>
+          <w:sz w:val="24"/>
+          <w:szCs w:val="24"/>
+        </w:rPr>
+        <w:t>) or the default (WHITE).</w:t>
+      </w:r>
+      <w:r>
+        <w:rPr>
+          <w:rFonts w:cstheme="minorHAnsi"/>
+          <w:sz w:val="24"/>
+          <w:szCs w:val="24"/>
+        </w:rPr>
+        <w:t xml:space="preserve">  After the text has been written, issue: </w:t>
+      </w:r>
+    </w:p>
+    <w:p>
+      <w:pPr>
+        <w:rPr>
+          <w:rFonts w:cstheme="minorHAnsi"/>
+          <w:sz w:val="24"/>
+          <w:szCs w:val="24"/>
+        </w:rPr>
+      </w:pPr>
+      <w:r>
+        <w:rPr>
+          <w:rFonts w:cstheme="minorHAnsi"/>
+          <w:sz w:val="24"/>
+          <w:szCs w:val="24"/>
+        </w:rPr>
+        <w:t>“</w:t>
+      </w:r>
+      <w:proofErr w:type="gramStart"/>
+      <w:r>
+        <w:rPr>
+          <w:rFonts w:cstheme="minorHAnsi"/>
+          <w:sz w:val="24"/>
+          <w:szCs w:val="24"/>
+        </w:rPr>
+        <w:t>x</w:t>
+      </w:r>
+      <w:proofErr w:type="gramEnd"/>
+      <w:r>
+        <w:rPr>
+          <w:rFonts w:cstheme="minorHAnsi"/>
+          <w:sz w:val="24"/>
+          <w:szCs w:val="24"/>
+        </w:rPr>
+        <w:t xml:space="preserve">, y = </w:t>
+      </w:r>
+      <w:proofErr w:type="spellStart"/>
+      <w:r>
+        <w:rPr>
+          <w:rFonts w:cstheme="minorHAnsi"/>
+          <w:sz w:val="24"/>
+          <w:szCs w:val="24"/>
+        </w:rPr>
+        <w:t>getCursor</w:t>
+      </w:r>
+      <w:proofErr w:type="spellEnd"/>
+      <w:r>
+        <w:rPr>
+          <w:rFonts w:cstheme="minorHAnsi"/>
+          <w:sz w:val="24"/>
+          <w:szCs w:val="24"/>
+        </w:rPr>
+        <w:t>()” to get the updated cursor position</w:t>
+      </w:r>
+    </w:p>
+    <w:p>
+      <w:pPr>
+        <w:rPr>
+          <w:rFonts w:cstheme="minorHAnsi"/>
+          <w:sz w:val="24"/>
+          <w:szCs w:val="24"/>
+        </w:rPr>
+      </w:pPr>
+      <w:proofErr w:type="spellStart"/>
+      <w:proofErr w:type="gramStart"/>
+      <w:r>
+        <w:rPr>
+          <w:rFonts w:cstheme="minorHAnsi"/>
+          <w:sz w:val="24"/>
+          <w:szCs w:val="24"/>
+        </w:rPr>
+        <w:t>txtw</w:t>
+      </w:r>
+      <w:proofErr w:type="spellEnd"/>
+      <w:proofErr w:type="gramEnd"/>
+      <w:r>
+        <w:rPr>
+          <w:rFonts w:cstheme="minorHAnsi"/>
+          <w:sz w:val="24"/>
+          <w:szCs w:val="24"/>
+        </w:rPr>
+        <w:t xml:space="preserve"> = width(‘some text’)</w:t>
+      </w:r>
+    </w:p>
+    <w:p>
+      <w:pPr>
+        <w:rPr>
+          <w:rFonts w:cstheme="minorHAnsi"/>
+          <w:sz w:val="24"/>
+          <w:szCs w:val="24"/>
+        </w:rPr>
+      </w:pPr>
+      <w:r>
+        <w:rPr>
+          <w:rFonts w:cstheme="minorHAnsi"/>
+          <w:sz w:val="24"/>
+          <w:szCs w:val="24"/>
+        </w:rPr>
+        <w:t>Returns the text width of the string specified as ‘some text</w:t>
+      </w:r>
+      <w:r>
+        <w:rPr>
+          <w:rFonts w:cstheme="minorHAnsi"/>
+          <w:sz w:val="24"/>
+          <w:szCs w:val="24"/>
+        </w:rPr>
+        <w:t xml:space="preserve">.’  Note:  this function is valid ONLY when using the default font5x8.bin.  If using a custom font use the </w:t>
+      </w:r>
+      <w:proofErr w:type="spellStart"/>
+      <w:proofErr w:type="gramStart"/>
+      <w:r>
+        <w:rPr>
+          <w:rFonts w:cstheme="minorHAnsi"/>
+          <w:sz w:val="24"/>
+          <w:szCs w:val="24"/>
+        </w:rPr>
+        <w:t>getTextBounds</w:t>
+      </w:r>
+      <w:proofErr w:type="spellEnd"/>
+      <w:r>
+        <w:rPr>
+          <w:rFonts w:cstheme="minorHAnsi"/>
+          <w:sz w:val="24"/>
+          <w:szCs w:val="24"/>
+        </w:rPr>
+        <w:t>(</w:t>
+      </w:r>
+      <w:proofErr w:type="spellStart"/>
+      <w:proofErr w:type="gramEnd"/>
+      <w:r>
+        <w:rPr>
+          <w:rFonts w:cstheme="minorHAnsi"/>
+          <w:sz w:val="24"/>
+          <w:szCs w:val="24"/>
+        </w:rPr>
+        <w:t>str</w:t>
+      </w:r>
+      <w:proofErr w:type="spellEnd"/>
+      <w:r>
+        <w:rPr>
+          <w:rFonts w:cstheme="minorHAnsi"/>
+          <w:sz w:val="24"/>
+          <w:szCs w:val="24"/>
+        </w:rPr>
+        <w:t>, x, y) function to obtain the text size values.  The default font is 5 pixels high.</w:t>
+      </w:r>
+    </w:p>
+    <w:p>
+      <w:pPr>
+        <w:rPr>
+          <w:rFonts w:cstheme="minorHAnsi"/>
+          <w:sz w:val="24"/>
+          <w:szCs w:val="24"/>
+        </w:rPr>
+      </w:pPr>
+      <w:proofErr w:type="spellStart"/>
+      <w:proofErr w:type="gramStart"/>
+      <w:r>
+        <w:rPr>
+          <w:rFonts w:cstheme="minorHAnsi"/>
+          <w:sz w:val="24"/>
+          <w:szCs w:val="24"/>
+        </w:rPr>
+        <w:t>writeLine</w:t>
+      </w:r>
+      <w:proofErr w:type="spellEnd"/>
+      <w:r>
+        <w:rPr>
+          <w:rFonts w:cstheme="minorHAnsi"/>
+          <w:sz w:val="24"/>
+          <w:szCs w:val="24"/>
+        </w:rPr>
+        <w:t>(</w:t>
+      </w:r>
+      <w:proofErr w:type="gramEnd"/>
+      <w:r>
+        <w:rPr>
+          <w:rFonts w:cstheme="minorHAnsi"/>
+          <w:sz w:val="24"/>
+          <w:szCs w:val="24"/>
+        </w:rPr>
+        <w:t>x0, y0, x1, y1, color)</w:t>
+      </w:r>
+    </w:p>
+    <w:p>
+      <w:pPr>
+        <w:rPr>
+          <w:rFonts w:cstheme="minorHAnsi"/>
+          <w:sz w:val="24"/>
+          <w:szCs w:val="24"/>
+        </w:rPr>
+      </w:pPr>
+      <w:r>
+        <w:rPr>
+          <w:rFonts w:cstheme="minorHAnsi"/>
+          <w:sz w:val="24"/>
+          <w:szCs w:val="24"/>
+        </w:rPr>
+        <w:t>Draw a line from point (x0, y0) to (x1, y1) in the specified color.</w:t>
+      </w:r>
+    </w:p>
+    <w:p>
+      <w:pPr>
+        <w:rPr>
+          <w:rFonts w:cstheme="minorHAnsi"/>
+          <w:sz w:val="24"/>
+          <w:szCs w:val="24"/>
+        </w:rPr>
+      </w:pPr>
+      <w:proofErr w:type="spellStart"/>
+      <w:proofErr w:type="gramStart"/>
+      <w:r>
+        <w:rPr>
+          <w:rFonts w:cstheme="minorHAnsi"/>
+          <w:sz w:val="24"/>
+          <w:szCs w:val="24"/>
+        </w:rPr>
+        <w:t>writeFillRect</w:t>
+      </w:r>
+      <w:proofErr w:type="spellEnd"/>
+      <w:r>
+        <w:rPr>
+          <w:rFonts w:cstheme="minorHAnsi"/>
+          <w:sz w:val="24"/>
+          <w:szCs w:val="24"/>
+        </w:rPr>
+        <w:t>(</w:t>
+      </w:r>
+      <w:proofErr w:type="gramEnd"/>
+      <w:r>
+        <w:rPr>
+          <w:rFonts w:cstheme="minorHAnsi"/>
+          <w:sz w:val="24"/>
+          <w:szCs w:val="24"/>
+        </w:rPr>
+        <w:t>x, y, w, h, color)</w:t>
+      </w:r>
+    </w:p>
+    <w:p>
+      <w:pPr>
+        <w:rPr>
+          <w:rFonts w:cstheme="minorHAnsi"/>
+          <w:sz w:val="24"/>
+          <w:szCs w:val="24"/>
+        </w:rPr>
+      </w:pPr>
+      <w:r>
+        <w:rPr>
+          <w:rFonts w:cstheme="minorHAnsi"/>
+          <w:sz w:val="24"/>
+          <w:szCs w:val="24"/>
+        </w:rPr>
+        <w:t>Draw a filled rectangle whose upper-left corner is at point (x, y) and whose width is w, height is h and fill it with the specified color.</w:t>
+      </w:r>
+    </w:p>
+    <w:p>
+      <w:pPr>
+        <w:rPr>
+          <w:rFonts w:cstheme="minorHAnsi"/>
+          <w:sz w:val="24"/>
+          <w:szCs w:val="24"/>
+        </w:rPr>
+      </w:pPr>
+      <w:r>
+        <w:rPr>
+          <w:rFonts w:cstheme="minorHAnsi"/>
+          <w:sz w:val="24"/>
+          <w:szCs w:val="24"/>
+        </w:rPr>
+        <w:t>Users will note some functions that provide the same result</w:t>
+      </w:r>
+      <w:r>
+        <w:rPr>
+          <w:rFonts w:cstheme="minorHAnsi"/>
+          <w:sz w:val="24"/>
+          <w:szCs w:val="24"/>
+        </w:rPr>
+        <w:t xml:space="preserve">.  The only reason I can give for this is that I tried to duplicate the relevant functions from the Adafruit_GFX.cpp program.  I’m suspecting that some of these apparent duplicate functions were put there to avoid having to re-write some other code.  For example: </w:t>
+      </w:r>
+      <w:proofErr w:type="spellStart"/>
+      <w:proofErr w:type="gramStart"/>
+      <w:r>
+        <w:rPr>
+          <w:rFonts w:cstheme="minorHAnsi"/>
+          <w:sz w:val="24"/>
+          <w:szCs w:val="24"/>
+        </w:rPr>
+        <w:t>writeRectangle</w:t>
+      </w:r>
+      <w:proofErr w:type="spellEnd"/>
+      <w:r>
+        <w:rPr>
+          <w:rFonts w:cstheme="minorHAnsi"/>
+          <w:sz w:val="24"/>
+          <w:szCs w:val="24"/>
+        </w:rPr>
+        <w:t>(</w:t>
+      </w:r>
+      <w:proofErr w:type="gramEnd"/>
+      <w:r>
+        <w:rPr>
+          <w:rFonts w:cstheme="minorHAnsi"/>
+          <w:sz w:val="24"/>
+          <w:szCs w:val="24"/>
+        </w:rPr>
+        <w:t xml:space="preserve">) and </w:t>
+      </w:r>
+      <w:proofErr w:type="spellStart"/>
+      <w:r>
+        <w:rPr>
+          <w:rFonts w:cstheme="minorHAnsi"/>
+          <w:sz w:val="24"/>
+          <w:szCs w:val="24"/>
+        </w:rPr>
+        <w:t>fillRect</w:t>
+      </w:r>
+      <w:proofErr w:type="spellEnd"/>
+      <w:r>
+        <w:rPr>
+          <w:rFonts w:cstheme="minorHAnsi"/>
+          <w:sz w:val="24"/>
+          <w:szCs w:val="24"/>
+        </w:rPr>
+        <w:t xml:space="preserve">() do exactly the same thing in exactly the same way.  My suggestion is for users to use the </w:t>
+      </w:r>
+      <w:proofErr w:type="spellStart"/>
+      <w:proofErr w:type="gramStart"/>
+      <w:r>
+        <w:rPr>
+          <w:rFonts w:cstheme="minorHAnsi"/>
+          <w:sz w:val="24"/>
+          <w:szCs w:val="24"/>
+        </w:rPr>
+        <w:t>fillRect</w:t>
+      </w:r>
+      <w:proofErr w:type="spellEnd"/>
+      <w:r>
+        <w:rPr>
+          <w:rFonts w:cstheme="minorHAnsi"/>
+          <w:sz w:val="24"/>
+          <w:szCs w:val="24"/>
+        </w:rPr>
+        <w:t>(</w:t>
+      </w:r>
+      <w:proofErr w:type="gramEnd"/>
+      <w:r>
+        <w:rPr>
+          <w:rFonts w:cstheme="minorHAnsi"/>
+          <w:sz w:val="24"/>
+          <w:szCs w:val="24"/>
+        </w:rPr>
+        <w:t xml:space="preserve">) function rather than the </w:t>
+      </w:r>
+      <w:proofErr w:type="spellStart"/>
+      <w:r>
+        <w:rPr>
+          <w:rFonts w:cstheme="minorHAnsi"/>
+          <w:sz w:val="24"/>
+          <w:szCs w:val="24"/>
+        </w:rPr>
+        <w:t>writeRectangle</w:t>
+      </w:r>
+      <w:proofErr w:type="spellEnd"/>
+      <w:r>
+        <w:rPr>
+          <w:rFonts w:cstheme="minorHAnsi"/>
+          <w:sz w:val="24"/>
+          <w:szCs w:val="24"/>
+        </w:rPr>
+        <w:t xml:space="preserve"> as </w:t>
+      </w:r>
+      <w:proofErr w:type="spellStart"/>
+      <w:r>
+        <w:rPr>
+          <w:rFonts w:cstheme="minorHAnsi"/>
+          <w:sz w:val="24"/>
+          <w:szCs w:val="24"/>
+        </w:rPr>
+        <w:t>it’s</w:t>
+      </w:r>
+      <w:proofErr w:type="spellEnd"/>
+      <w:r>
+        <w:rPr>
+          <w:rFonts w:cstheme="minorHAnsi"/>
+          <w:sz w:val="24"/>
+          <w:szCs w:val="24"/>
+        </w:rPr>
+        <w:t xml:space="preserve"> name reflects the result.  Future releases will probably eliminate these duplicate functions as they take up valuable program space.</w:t>
+      </w:r>
+    </w:p>
+    <w:p>
+      <w:pPr>
+        <w:rPr>
+          <w:rFonts w:cstheme="minorHAnsi"/>
+          <w:sz w:val="24"/>
+          <w:szCs w:val="24"/>
+        </w:rPr>
+      </w:pPr>
+    </w:p>
+    <w:p>
+      <w:pPr>
+        <w:rPr>
+          <w:rFonts w:cstheme="minorHAnsi"/>
+          <w:sz w:val="24"/>
+          <w:szCs w:val="24"/>
+        </w:rPr>
+      </w:pPr>
+      <w:proofErr w:type="spellStart"/>
+      <w:proofErr w:type="gramStart"/>
+      <w:r>
+        <w:rPr>
+          <w:rFonts w:cstheme="minorHAnsi"/>
+          <w:sz w:val="24"/>
+          <w:szCs w:val="24"/>
+        </w:rPr>
+        <w:t>setFill</w:t>
+      </w:r>
+      <w:proofErr w:type="spellEnd"/>
+      <w:r>
+        <w:rPr>
+          <w:rFonts w:cstheme="minorHAnsi"/>
+          <w:sz w:val="24"/>
+          <w:szCs w:val="24"/>
+        </w:rPr>
+        <w:t>(</w:t>
+      </w:r>
+      <w:proofErr w:type="gramEnd"/>
+      <w:r>
+        <w:rPr>
+          <w:rFonts w:cstheme="minorHAnsi"/>
+          <w:sz w:val="24"/>
+          <w:szCs w:val="24"/>
+        </w:rPr>
+        <w:t>color)</w:t>
+      </w:r>
+    </w:p>
+    <w:p>
+      <w:pPr>
+        <w:rPr>
+          <w:rFonts w:cstheme="minorHAnsi"/>
+          <w:sz w:val="24"/>
+          <w:szCs w:val="24"/>
+        </w:rPr>
+      </w:pPr>
       <w:r>
         <w:rPr>
           <w:rFonts w:cstheme="minorHAnsi"/>
@@ -4728,91 +5492,53 @@
           <w:szCs w:val="24"/>
         </w:rPr>
         <w:lastRenderedPageBreak/>
-        <w:t>being written will exceed the screen boundaries, it will wrap to the next line.  If at the bottom of the screen, it will wrap back to the top.</w:t>
-      </w:r>
-    </w:p>
-    <w:p>
-      <w:pPr>
-        <w:rPr>
-          <w:rFonts w:cstheme="minorHAnsi"/>
-          <w:sz w:val="24"/>
-          <w:szCs w:val="24"/>
-        </w:rPr>
-      </w:pPr>
-      <w:proofErr w:type="gramStart"/>
-      <w:r>
-        <w:rPr>
-          <w:rFonts w:cstheme="minorHAnsi"/>
-          <w:sz w:val="24"/>
-          <w:szCs w:val="24"/>
-        </w:rPr>
-        <w:t>text(</w:t>
-      </w:r>
-      <w:proofErr w:type="spellStart"/>
-      <w:proofErr w:type="gramEnd"/>
-      <w:r>
-        <w:rPr>
-          <w:rFonts w:cstheme="minorHAnsi"/>
-          <w:sz w:val="24"/>
-          <w:szCs w:val="24"/>
-        </w:rPr>
-        <w:t>str</w:t>
-      </w:r>
-      <w:proofErr w:type="spellEnd"/>
-      <w:r>
-        <w:rPr>
-          <w:rFonts w:cstheme="minorHAnsi"/>
-          <w:sz w:val="24"/>
-          <w:szCs w:val="24"/>
-        </w:rPr>
-        <w:t>, x, y)</w:t>
-      </w:r>
-    </w:p>
-    <w:p>
-      <w:pPr>
-        <w:rPr>
-          <w:rFonts w:cstheme="minorHAnsi"/>
-          <w:sz w:val="24"/>
-          <w:szCs w:val="24"/>
-        </w:rPr>
-      </w:pPr>
-      <w:r>
-        <w:rPr>
-          <w:rFonts w:cstheme="minorHAnsi"/>
-          <w:sz w:val="24"/>
-          <w:szCs w:val="24"/>
-        </w:rPr>
-        <w:t xml:space="preserve">Display the text represented by the string </w:t>
-      </w:r>
-      <w:proofErr w:type="spellStart"/>
-      <w:proofErr w:type="gramStart"/>
-      <w:r>
-        <w:rPr>
-          <w:rFonts w:cstheme="minorHAnsi"/>
-          <w:sz w:val="24"/>
-          <w:szCs w:val="24"/>
-        </w:rPr>
-        <w:t>str</w:t>
-      </w:r>
-      <w:proofErr w:type="spellEnd"/>
-      <w:proofErr w:type="gramEnd"/>
-      <w:r>
-        <w:rPr>
-          <w:rFonts w:cstheme="minorHAnsi"/>
-          <w:sz w:val="24"/>
-          <w:szCs w:val="24"/>
-        </w:rPr>
-        <w:t xml:space="preserve"> on the display at the given (x, y) coordinates.  The text will be written in the current foreground color as specified in the most recent </w:t>
-      </w:r>
-      <w:proofErr w:type="spellStart"/>
-      <w:proofErr w:type="gramStart"/>
-      <w:r>
-        <w:rPr>
-          <w:rFonts w:cstheme="minorHAnsi"/>
-          <w:sz w:val="24"/>
-          <w:szCs w:val="24"/>
-        </w:rPr>
-        <w:t>setTextColor</w:t>
+        <w:t xml:space="preserve">This is essentially a duplicate (in fact it calls) of the </w:t>
+      </w:r>
+      <w:proofErr w:type="gramStart"/>
+      <w:r>
+        <w:rPr>
+          <w:rFonts w:cstheme="minorHAnsi"/>
+          <w:sz w:val="24"/>
+          <w:szCs w:val="24"/>
+        </w:rPr>
+        <w:t>fill(</w:t>
+      </w:r>
+      <w:proofErr w:type="gramEnd"/>
+      <w:r>
+        <w:rPr>
+          <w:rFonts w:cstheme="minorHAnsi"/>
+          <w:sz w:val="24"/>
+          <w:szCs w:val="24"/>
+        </w:rPr>
+        <w:t>color) function of the ILI9341 display object.  I felt it’s cleaner if all calls were made to the GFX object, instead of the ILI9341 object.</w:t>
+      </w:r>
+    </w:p>
+    <w:p>
+      <w:pPr>
+        <w:rPr>
+          <w:rFonts w:cstheme="minorHAnsi"/>
+          <w:sz w:val="24"/>
+          <w:szCs w:val="24"/>
+        </w:rPr>
+      </w:pPr>
+    </w:p>
+    <w:p>
+      <w:pPr>
+        <w:rPr>
+          <w:rFonts w:cstheme="minorHAnsi"/>
+          <w:sz w:val="24"/>
+          <w:szCs w:val="24"/>
+        </w:rPr>
+      </w:pPr>
+      <w:proofErr w:type="spellStart"/>
+      <w:proofErr w:type="gramStart"/>
+      <w:r>
+        <w:rPr>
+          <w:rFonts w:cstheme="minorHAnsi"/>
+          <w:sz w:val="24"/>
+          <w:szCs w:val="24"/>
+        </w:rPr>
+        <w:t>setRotation</w:t>
       </w:r>
       <w:proofErr w:type="spellEnd"/>
       <w:r>
@@ -4823,529 +5549,6 @@
         </w:rPr>
         <w:t>(</w:t>
       </w:r>
-      <w:proofErr w:type="gramEnd"/>
-      <w:r>
-        <w:rPr>
-          <w:rFonts w:cstheme="minorHAnsi"/>
-          <w:sz w:val="24"/>
-          <w:szCs w:val="24"/>
-        </w:rPr>
-        <w:t>) or the default (WHITE).</w:t>
-      </w:r>
-      <w:r>
-        <w:rPr>
-          <w:rFonts w:cstheme="minorHAnsi"/>
-          <w:sz w:val="24"/>
-          <w:szCs w:val="24"/>
-        </w:rPr>
-        <w:t xml:space="preserve">  After the text has been written, issue: </w:t>
-      </w:r>
-    </w:p>
-    <w:p>
-      <w:pPr>
-        <w:rPr>
-          <w:rFonts w:cstheme="minorHAnsi"/>
-          <w:sz w:val="24"/>
-          <w:szCs w:val="24"/>
-        </w:rPr>
-      </w:pPr>
-      <w:r>
-        <w:rPr>
-          <w:rFonts w:cstheme="minorHAnsi"/>
-          <w:sz w:val="24"/>
-          <w:szCs w:val="24"/>
-        </w:rPr>
-        <w:t>“</w:t>
-      </w:r>
-      <w:proofErr w:type="gramStart"/>
-      <w:r>
-        <w:rPr>
-          <w:rFonts w:cstheme="minorHAnsi"/>
-          <w:sz w:val="24"/>
-          <w:szCs w:val="24"/>
-        </w:rPr>
-        <w:t>x</w:t>
-      </w:r>
-      <w:proofErr w:type="gramEnd"/>
-      <w:r>
-        <w:rPr>
-          <w:rFonts w:cstheme="minorHAnsi"/>
-          <w:sz w:val="24"/>
-          <w:szCs w:val="24"/>
-        </w:rPr>
-        <w:t xml:space="preserve">, y = </w:t>
-      </w:r>
-      <w:proofErr w:type="spellStart"/>
-      <w:r>
-        <w:rPr>
-          <w:rFonts w:cstheme="minorHAnsi"/>
-          <w:sz w:val="24"/>
-          <w:szCs w:val="24"/>
-        </w:rPr>
-        <w:t>getCursor</w:t>
-      </w:r>
-      <w:proofErr w:type="spellEnd"/>
-      <w:r>
-        <w:rPr>
-          <w:rFonts w:cstheme="minorHAnsi"/>
-          <w:sz w:val="24"/>
-          <w:szCs w:val="24"/>
-        </w:rPr>
-        <w:t>()” to get the updated cursor position</w:t>
-      </w:r>
-    </w:p>
-    <w:p>
-      <w:pPr>
-        <w:rPr>
-          <w:rFonts w:cstheme="minorHAnsi"/>
-          <w:sz w:val="24"/>
-          <w:szCs w:val="24"/>
-        </w:rPr>
-      </w:pPr>
-      <w:proofErr w:type="spellStart"/>
-      <w:proofErr w:type="gramStart"/>
-      <w:r>
-        <w:rPr>
-          <w:rFonts w:cstheme="minorHAnsi"/>
-          <w:sz w:val="24"/>
-          <w:szCs w:val="24"/>
-        </w:rPr>
-        <w:t>txtw</w:t>
-      </w:r>
-      <w:proofErr w:type="spellEnd"/>
-      <w:proofErr w:type="gramEnd"/>
-      <w:r>
-        <w:rPr>
-          <w:rFonts w:cstheme="minorHAnsi"/>
-          <w:sz w:val="24"/>
-          <w:szCs w:val="24"/>
-        </w:rPr>
-        <w:t xml:space="preserve"> = width(‘some text’)</w:t>
-      </w:r>
-    </w:p>
-    <w:p>
-      <w:pPr>
-        <w:rPr>
-          <w:rFonts w:cstheme="minorHAnsi"/>
-          <w:sz w:val="24"/>
-          <w:szCs w:val="24"/>
-        </w:rPr>
-      </w:pPr>
-      <w:r>
-        <w:rPr>
-          <w:rFonts w:cstheme="minorHAnsi"/>
-          <w:sz w:val="24"/>
-          <w:szCs w:val="24"/>
-        </w:rPr>
-        <w:t>Returns the text width of the string specified as ‘some text</w:t>
-      </w:r>
-      <w:r>
-        <w:rPr>
-          <w:rFonts w:cstheme="minorHAnsi"/>
-          <w:sz w:val="24"/>
-          <w:szCs w:val="24"/>
-        </w:rPr>
-        <w:t xml:space="preserve">.’  Note:  this function is valid ONLY when using the default font5x8.bin.  If using a custom font use the </w:t>
-      </w:r>
-      <w:proofErr w:type="spellStart"/>
-      <w:proofErr w:type="gramStart"/>
-      <w:r>
-        <w:rPr>
-          <w:rFonts w:cstheme="minorHAnsi"/>
-          <w:sz w:val="24"/>
-          <w:szCs w:val="24"/>
-        </w:rPr>
-        <w:t>getTextBounds</w:t>
-      </w:r>
-      <w:proofErr w:type="spellEnd"/>
-      <w:r>
-        <w:rPr>
-          <w:rFonts w:cstheme="minorHAnsi"/>
-          <w:sz w:val="24"/>
-          <w:szCs w:val="24"/>
-        </w:rPr>
-        <w:t>(</w:t>
-      </w:r>
-      <w:proofErr w:type="spellStart"/>
-      <w:proofErr w:type="gramEnd"/>
-      <w:r>
-        <w:rPr>
-          <w:rFonts w:cstheme="minorHAnsi"/>
-          <w:sz w:val="24"/>
-          <w:szCs w:val="24"/>
-        </w:rPr>
-        <w:t>str</w:t>
-      </w:r>
-      <w:proofErr w:type="spellEnd"/>
-      <w:r>
-        <w:rPr>
-          <w:rFonts w:cstheme="minorHAnsi"/>
-          <w:sz w:val="24"/>
-          <w:szCs w:val="24"/>
-        </w:rPr>
-        <w:t>, x, y) function to obtain the text size values.  The default font is 5 pixels high.</w:t>
-      </w:r>
-    </w:p>
-    <w:p>
-      <w:pPr>
-        <w:rPr>
-          <w:rFonts w:cstheme="minorHAnsi"/>
-          <w:sz w:val="24"/>
-          <w:szCs w:val="24"/>
-        </w:rPr>
-      </w:pPr>
-      <w:proofErr w:type="spellStart"/>
-      <w:proofErr w:type="gramStart"/>
-      <w:r>
-        <w:rPr>
-          <w:rFonts w:cstheme="minorHAnsi"/>
-          <w:sz w:val="24"/>
-          <w:szCs w:val="24"/>
-        </w:rPr>
-        <w:t>writeLine</w:t>
-      </w:r>
-      <w:proofErr w:type="spellEnd"/>
-      <w:r>
-        <w:rPr>
-          <w:rFonts w:cstheme="minorHAnsi"/>
-          <w:sz w:val="24"/>
-          <w:szCs w:val="24"/>
-        </w:rPr>
-        <w:t>(</w:t>
-      </w:r>
-      <w:proofErr w:type="gramEnd"/>
-      <w:r>
-        <w:rPr>
-          <w:rFonts w:cstheme="minorHAnsi"/>
-          <w:sz w:val="24"/>
-          <w:szCs w:val="24"/>
-        </w:rPr>
-        <w:t>x0, y0, x1, y1, color)</w:t>
-      </w:r>
-    </w:p>
-    <w:p>
-      <w:pPr>
-        <w:rPr>
-          <w:rFonts w:cstheme="minorHAnsi"/>
-          <w:sz w:val="24"/>
-          <w:szCs w:val="24"/>
-        </w:rPr>
-      </w:pPr>
-      <w:r>
-        <w:rPr>
-          <w:rFonts w:cstheme="minorHAnsi"/>
-          <w:sz w:val="24"/>
-          <w:szCs w:val="24"/>
-        </w:rPr>
-        <w:t>Draw a line from point (x0, y0) to (x1, y1) in the specified color.</w:t>
-      </w:r>
-    </w:p>
-    <w:p>
-      <w:pPr>
-        <w:rPr>
-          <w:rFonts w:cstheme="minorHAnsi"/>
-          <w:sz w:val="24"/>
-          <w:szCs w:val="24"/>
-        </w:rPr>
-      </w:pPr>
-      <w:proofErr w:type="spellStart"/>
-      <w:proofErr w:type="gramStart"/>
-      <w:r>
-        <w:rPr>
-          <w:rFonts w:cstheme="minorHAnsi"/>
-          <w:sz w:val="24"/>
-          <w:szCs w:val="24"/>
-        </w:rPr>
-        <w:t>writeFillRect</w:t>
-      </w:r>
-      <w:proofErr w:type="spellEnd"/>
-      <w:r>
-        <w:rPr>
-          <w:rFonts w:cstheme="minorHAnsi"/>
-          <w:sz w:val="24"/>
-          <w:szCs w:val="24"/>
-        </w:rPr>
-        <w:t>(</w:t>
-      </w:r>
-      <w:proofErr w:type="gramEnd"/>
-      <w:r>
-        <w:rPr>
-          <w:rFonts w:cstheme="minorHAnsi"/>
-          <w:sz w:val="24"/>
-          <w:szCs w:val="24"/>
-        </w:rPr>
-        <w:t>x, y, w, h, color)</w:t>
-      </w:r>
-    </w:p>
-    <w:p>
-      <w:pPr>
-        <w:rPr>
-          <w:rFonts w:cstheme="minorHAnsi"/>
-          <w:sz w:val="24"/>
-          <w:szCs w:val="24"/>
-        </w:rPr>
-      </w:pPr>
-      <w:r>
-        <w:rPr>
-          <w:rFonts w:cstheme="minorHAnsi"/>
-          <w:sz w:val="24"/>
-          <w:szCs w:val="24"/>
-        </w:rPr>
-        <w:t>Draw a filled rectangle whose upper-left corner is at point (x, y) and whose width is w, height is h and fill it with the specified color.</w:t>
-      </w:r>
-    </w:p>
-    <w:p>
-      <w:pPr>
-        <w:rPr>
-          <w:rFonts w:cstheme="minorHAnsi"/>
-          <w:sz w:val="24"/>
-          <w:szCs w:val="24"/>
-        </w:rPr>
-      </w:pPr>
-      <w:r>
-        <w:rPr>
-          <w:rFonts w:cstheme="minorHAnsi"/>
-          <w:sz w:val="24"/>
-          <w:szCs w:val="24"/>
-        </w:rPr>
-        <w:t>Users will note some functions that provide the same result</w:t>
-      </w:r>
-      <w:r>
-        <w:rPr>
-          <w:rFonts w:cstheme="minorHAnsi"/>
-          <w:sz w:val="24"/>
-          <w:szCs w:val="24"/>
-        </w:rPr>
-        <w:t xml:space="preserve">.  The only reason I can give for this is that I tried to duplicate the relevant functions from the Adafruit_GFX.cpp program.  I’m suspecting that some of these apparent duplicate functions were put there to avoid having to re-write some other code.  For example: </w:t>
-      </w:r>
-      <w:proofErr w:type="spellStart"/>
-      <w:proofErr w:type="gramStart"/>
-      <w:r>
-        <w:rPr>
-          <w:rFonts w:cstheme="minorHAnsi"/>
-          <w:sz w:val="24"/>
-          <w:szCs w:val="24"/>
-        </w:rPr>
-        <w:t>writeRectangle</w:t>
-      </w:r>
-      <w:proofErr w:type="spellEnd"/>
-      <w:r>
-        <w:rPr>
-          <w:rFonts w:cstheme="minorHAnsi"/>
-          <w:sz w:val="24"/>
-          <w:szCs w:val="24"/>
-        </w:rPr>
-        <w:t>(</w:t>
-      </w:r>
-      <w:proofErr w:type="gramEnd"/>
-      <w:r>
-        <w:rPr>
-          <w:rFonts w:cstheme="minorHAnsi"/>
-          <w:sz w:val="24"/>
-          <w:szCs w:val="24"/>
-        </w:rPr>
-        <w:t xml:space="preserve">) and </w:t>
-      </w:r>
-      <w:proofErr w:type="spellStart"/>
-      <w:r>
-        <w:rPr>
-          <w:rFonts w:cstheme="minorHAnsi"/>
-          <w:sz w:val="24"/>
-          <w:szCs w:val="24"/>
-        </w:rPr>
-        <w:t>fillRect</w:t>
-      </w:r>
-      <w:proofErr w:type="spellEnd"/>
-      <w:r>
-        <w:rPr>
-          <w:rFonts w:cstheme="minorHAnsi"/>
-          <w:sz w:val="24"/>
-          <w:szCs w:val="24"/>
-        </w:rPr>
-        <w:t xml:space="preserve">() do exactly the same thing in exactly the same way.  My suggestion is for users to use the </w:t>
-      </w:r>
-      <w:proofErr w:type="spellStart"/>
-      <w:proofErr w:type="gramStart"/>
-      <w:r>
-        <w:rPr>
-          <w:rFonts w:cstheme="minorHAnsi"/>
-          <w:sz w:val="24"/>
-          <w:szCs w:val="24"/>
-        </w:rPr>
-        <w:t>fillRect</w:t>
-      </w:r>
-      <w:proofErr w:type="spellEnd"/>
-      <w:r>
-        <w:rPr>
-          <w:rFonts w:cstheme="minorHAnsi"/>
-          <w:sz w:val="24"/>
-          <w:szCs w:val="24"/>
-        </w:rPr>
-        <w:t>(</w:t>
-      </w:r>
-      <w:proofErr w:type="gramEnd"/>
-      <w:r>
-        <w:rPr>
-          <w:rFonts w:cstheme="minorHAnsi"/>
-          <w:sz w:val="24"/>
-          <w:szCs w:val="24"/>
-        </w:rPr>
-        <w:t xml:space="preserve">) function rather than the </w:t>
-      </w:r>
-      <w:proofErr w:type="spellStart"/>
-      <w:r>
-        <w:rPr>
-          <w:rFonts w:cstheme="minorHAnsi"/>
-          <w:sz w:val="24"/>
-          <w:szCs w:val="24"/>
-        </w:rPr>
-        <w:t>writeRectangle</w:t>
-      </w:r>
-      <w:proofErr w:type="spellEnd"/>
-      <w:r>
-        <w:rPr>
-          <w:rFonts w:cstheme="minorHAnsi"/>
-          <w:sz w:val="24"/>
-          <w:szCs w:val="24"/>
-        </w:rPr>
-        <w:t xml:space="preserve"> as </w:t>
-      </w:r>
-      <w:proofErr w:type="spellStart"/>
-      <w:r>
-        <w:rPr>
-          <w:rFonts w:cstheme="minorHAnsi"/>
-          <w:sz w:val="24"/>
-          <w:szCs w:val="24"/>
-        </w:rPr>
-        <w:t>it’s</w:t>
-      </w:r>
-      <w:proofErr w:type="spellEnd"/>
-      <w:r>
-        <w:rPr>
-          <w:rFonts w:cstheme="minorHAnsi"/>
-          <w:sz w:val="24"/>
-          <w:szCs w:val="24"/>
-        </w:rPr>
-        <w:t xml:space="preserve"> name reflects the result.  Future releases will probably eliminate these duplicate functions as they take up valuable program space.</w:t>
-      </w:r>
-    </w:p>
-    <w:p>
-      <w:pPr>
-        <w:rPr>
-          <w:rFonts w:cstheme="minorHAnsi"/>
-          <w:sz w:val="24"/>
-          <w:szCs w:val="24"/>
-        </w:rPr>
-      </w:pPr>
-    </w:p>
-    <w:p>
-      <w:pPr>
-        <w:rPr>
-          <w:rFonts w:cstheme="minorHAnsi"/>
-          <w:sz w:val="24"/>
-          <w:szCs w:val="24"/>
-        </w:rPr>
-      </w:pPr>
-      <w:proofErr w:type="spellStart"/>
-      <w:proofErr w:type="gramStart"/>
-      <w:r>
-        <w:rPr>
-          <w:rFonts w:cstheme="minorHAnsi"/>
-          <w:sz w:val="24"/>
-          <w:szCs w:val="24"/>
-        </w:rPr>
-        <w:t>setFill</w:t>
-      </w:r>
-      <w:proofErr w:type="spellEnd"/>
-      <w:r>
-        <w:rPr>
-          <w:rFonts w:cstheme="minorHAnsi"/>
-          <w:sz w:val="24"/>
-          <w:szCs w:val="24"/>
-        </w:rPr>
-        <w:t>(</w:t>
-      </w:r>
-      <w:proofErr w:type="gramEnd"/>
-      <w:r>
-        <w:rPr>
-          <w:rFonts w:cstheme="minorHAnsi"/>
-          <w:sz w:val="24"/>
-          <w:szCs w:val="24"/>
-        </w:rPr>
-        <w:t>color)</w:t>
-      </w:r>
-    </w:p>
-    <w:p>
-      <w:pPr>
-        <w:rPr>
-          <w:rFonts w:cstheme="minorHAnsi"/>
-          <w:sz w:val="24"/>
-          <w:szCs w:val="24"/>
-        </w:rPr>
-      </w:pPr>
-      <w:r>
-        <w:rPr>
-          <w:rFonts w:cstheme="minorHAnsi"/>
-          <w:sz w:val="24"/>
-          <w:szCs w:val="24"/>
-        </w:rPr>
-        <w:t xml:space="preserve">This is essentially a duplicate (in fact it calls) of the </w:t>
-      </w:r>
-      <w:proofErr w:type="gramStart"/>
-      <w:r>
-        <w:rPr>
-          <w:rFonts w:cstheme="minorHAnsi"/>
-          <w:sz w:val="24"/>
-          <w:szCs w:val="24"/>
-        </w:rPr>
-        <w:t>fill(</w:t>
-      </w:r>
-      <w:proofErr w:type="gramEnd"/>
-      <w:r>
-        <w:rPr>
-          <w:rFonts w:cstheme="minorHAnsi"/>
-          <w:sz w:val="24"/>
-          <w:szCs w:val="24"/>
-        </w:rPr>
-        <w:t>color) function of the ILI9341 display object.  I felt it’s cleaner if all calls were made to the GFX object, instead of the ILI9341 object.</w:t>
-      </w:r>
-    </w:p>
-    <w:p>
-      <w:pPr>
-        <w:rPr>
-          <w:rFonts w:cstheme="minorHAnsi"/>
-          <w:sz w:val="24"/>
-          <w:szCs w:val="24"/>
-        </w:rPr>
-      </w:pPr>
-    </w:p>
-    <w:p>
-      <w:pPr>
-        <w:rPr>
-          <w:rFonts w:cstheme="minorHAnsi"/>
-          <w:sz w:val="24"/>
-          <w:szCs w:val="24"/>
-        </w:rPr>
-      </w:pPr>
-      <w:proofErr w:type="spellStart"/>
-      <w:proofErr w:type="gramStart"/>
-      <w:r>
-        <w:rPr>
-          <w:rFonts w:cstheme="minorHAnsi"/>
-          <w:sz w:val="24"/>
-          <w:szCs w:val="24"/>
-        </w:rPr>
-        <w:t>setRotation</w:t>
-      </w:r>
-      <w:proofErr w:type="spellEnd"/>
-      <w:r>
-        <w:rPr>
-          <w:rFonts w:cstheme="minorHAnsi"/>
-          <w:sz w:val="24"/>
-          <w:szCs w:val="24"/>
-        </w:rPr>
-        <w:t>(</w:t>
-      </w:r>
       <w:proofErr w:type="spellStart"/>
       <w:proofErr w:type="gramEnd"/>
       <w:r>
@@ -5424,16 +5627,7 @@
           <w:sz w:val="24"/>
           <w:szCs w:val="24"/>
         </w:rPr>
-        <w:t xml:space="preserve">the SD card slot is on the left side, towards the top.  Rotation mode 2 places the screen such that the SD card slot is at the bottom towards the left.  Rotation mode 3 places the screen such that the SD card slot is on the right side, towards the bottom.  Note that in each </w:t>
-      </w:r>
-      <w:r>
-        <w:rPr>
-          <w:rFonts w:cstheme="minorHAnsi"/>
-          <w:sz w:val="24"/>
-          <w:szCs w:val="24"/>
-        </w:rPr>
-        <w:lastRenderedPageBreak/>
-        <w:t xml:space="preserve">screen orientation, the (0, 0) point is at the top-left.  Text is written left to right, top to bottom.  Modes 0 and 2 are “portrait” mode, modes 1 and 3 are “landscape” mode.  </w:t>
+        <w:t xml:space="preserve">the SD card slot is on the left side, towards the top.  Rotation mode 2 places the screen such that the SD card slot is at the bottom towards the left.  Rotation mode 3 places the screen such that the SD card slot is on the right side, towards the bottom.  Note that in each screen orientation, the (0, 0) point is at the top-left.  Text is written left to right, top to bottom.  Modes 0 and 2 are “portrait” mode, modes 1 and 3 are “landscape” mode.  </w:t>
       </w:r>
     </w:p>
     <w:p>
@@ -6270,7 +6464,7 @@
 </file>
 
 <file path=customXml/itemProps1.xml><?xml version="1.0" encoding="utf-8"?>
-<ds:datastoreItem xmlns:ds="http://schemas.openxmlformats.org/officeDocument/2006/customXml" ds:itemID="{7AF96401-AD5D-4D4A-8C92-DE1B0BFD91D3}">
+<ds:datastoreItem xmlns:ds="http://schemas.openxmlformats.org/officeDocument/2006/customXml" ds:itemID="{A9E1EA7C-1B87-4AFB-BBAF-9B36113819C9}">
   <ds:schemaRefs>
     <ds:schemaRef ds:uri="http://schemas.openxmlformats.org/officeDocument/2006/bibliography"/>
   </ds:schemaRefs>

</xml_diff>

<commit_message>
Rev: 1.2b changed to documentation (.docx, .pdf and README.md) to reflect new font file structure and changes to API module CPtGFX.py
</commit_message>
<xml_diff>
--- a/docs/CircuitPython_GFX.docx
+++ b/docs/CircuitPython_GFX.docx
@@ -26,14 +26,23 @@
         </w:rPr>
         <w:t>-GFX Reference</w:t>
       </w:r>
-    </w:p>
-    <w:p>
-      <w:pPr>
-        <w:jc w:val="center"/>
+      <w:r>
         <w:rPr>
           <w:sz w:val="28"/>
           <w:szCs w:val="28"/>
         </w:rPr>
+        <w:t xml:space="preserve"> (rev: 1.2b)</w:t>
+      </w:r>
+      <w:bookmarkStart w:id="0" w:name="_GoBack"/>
+      <w:bookmarkEnd w:id="0"/>
+    </w:p>
+    <w:p>
+      <w:pPr>
+        <w:jc w:val="center"/>
+        <w:rPr>
+          <w:sz w:val="28"/>
+          <w:szCs w:val="28"/>
+        </w:rPr>
       </w:pPr>
     </w:p>
     <w:p>
@@ -447,6 +456,214 @@
           <w:szCs w:val="24"/>
         </w:rPr>
         <w:t xml:space="preserve">, etc.  </w:t>
+      </w:r>
+    </w:p>
+    <w:p>
+      <w:pPr>
+        <w:rPr>
+          <w:b/>
+          <w:sz w:val="24"/>
+          <w:szCs w:val="24"/>
+        </w:rPr>
+      </w:pPr>
+      <w:r>
+        <w:rPr>
+          <w:b/>
+          <w:sz w:val="24"/>
+          <w:szCs w:val="24"/>
+        </w:rPr>
+        <w:t>REV: 1.2b:</w:t>
+      </w:r>
+    </w:p>
+    <w:p>
+      <w:pPr>
+        <w:rPr>
+          <w:sz w:val="24"/>
+          <w:szCs w:val="24"/>
+        </w:rPr>
+      </w:pPr>
+      <w:r>
+        <w:rPr>
+          <w:b/>
+          <w:sz w:val="24"/>
+          <w:szCs w:val="24"/>
+        </w:rPr>
+        <w:tab/>
+      </w:r>
+      <w:r>
+        <w:rPr>
+          <w:sz w:val="24"/>
+          <w:szCs w:val="24"/>
+        </w:rPr>
+        <w:t xml:space="preserve">With this release, which is in the testing branch on </w:t>
+      </w:r>
+      <w:proofErr w:type="spellStart"/>
+      <w:r>
+        <w:rPr>
+          <w:sz w:val="24"/>
+          <w:szCs w:val="24"/>
+        </w:rPr>
+        <w:t>github</w:t>
+      </w:r>
+      <w:proofErr w:type="spellEnd"/>
+      <w:r>
+        <w:rPr>
+          <w:sz w:val="24"/>
+          <w:szCs w:val="24"/>
+        </w:rPr>
+        <w:t xml:space="preserve">, the </w:t>
+      </w:r>
+      <w:proofErr w:type="spellStart"/>
+      <w:r>
+        <w:rPr>
+          <w:sz w:val="24"/>
+          <w:szCs w:val="24"/>
+        </w:rPr>
+        <w:t>fontconvert</w:t>
+      </w:r>
+      <w:proofErr w:type="spellEnd"/>
+      <w:r>
+        <w:rPr>
+          <w:sz w:val="24"/>
+          <w:szCs w:val="24"/>
+        </w:rPr>
+        <w:t xml:space="preserve"> program and the API CPtGFX.py module have changed in the following way.   The </w:t>
+      </w:r>
+      <w:proofErr w:type="spellStart"/>
+      <w:r>
+        <w:rPr>
+          <w:sz w:val="24"/>
+          <w:szCs w:val="24"/>
+        </w:rPr>
+        <w:t>fontconvert</w:t>
+      </w:r>
+      <w:proofErr w:type="spellEnd"/>
+      <w:r>
+        <w:rPr>
+          <w:sz w:val="24"/>
+          <w:szCs w:val="24"/>
+        </w:rPr>
+        <w:t xml:space="preserve"> program will output two files:  a .bin file and a .</w:t>
+      </w:r>
+      <w:proofErr w:type="spellStart"/>
+      <w:r>
+        <w:rPr>
+          <w:sz w:val="24"/>
+          <w:szCs w:val="24"/>
+        </w:rPr>
+        <w:t>py</w:t>
+      </w:r>
+      <w:proofErr w:type="spellEnd"/>
+      <w:r>
+        <w:rPr>
+          <w:sz w:val="24"/>
+          <w:szCs w:val="24"/>
+        </w:rPr>
+        <w:t xml:space="preserve"> file.  The .bin file contains the font bitmap data; the .</w:t>
+      </w:r>
+      <w:proofErr w:type="spellStart"/>
+      <w:r>
+        <w:rPr>
+          <w:sz w:val="24"/>
+          <w:szCs w:val="24"/>
+        </w:rPr>
+        <w:t>py</w:t>
+      </w:r>
+      <w:proofErr w:type="spellEnd"/>
+      <w:r>
+        <w:rPr>
+          <w:sz w:val="24"/>
+          <w:szCs w:val="24"/>
+        </w:rPr>
+        <w:t xml:space="preserve"> file contains the glyphs and font related constants.  The glyphs, as before, contain a bitmap offset </w:t>
+      </w:r>
+      <w:r>
+        <w:rPr>
+          <w:sz w:val="24"/>
+          <w:szCs w:val="24"/>
+        </w:rPr>
+        <w:lastRenderedPageBreak/>
+        <w:t>point to the start of the bitmap for the character, but instead of the bitmap being a part of the .</w:t>
+      </w:r>
+      <w:proofErr w:type="spellStart"/>
+      <w:r>
+        <w:rPr>
+          <w:sz w:val="24"/>
+          <w:szCs w:val="24"/>
+        </w:rPr>
+        <w:t>py</w:t>
+      </w:r>
+      <w:proofErr w:type="spellEnd"/>
+      <w:r>
+        <w:rPr>
+          <w:sz w:val="24"/>
+          <w:szCs w:val="24"/>
+        </w:rPr>
+        <w:t xml:space="preserve"> file and making it much larger, they are in a separate, more compact file.  The CPtGFX.py module now reads the bitmap file as each character is rendered.  Since the bitmaps are no longer a part of the .</w:t>
+      </w:r>
+      <w:proofErr w:type="spellStart"/>
+      <w:r>
+        <w:rPr>
+          <w:sz w:val="24"/>
+          <w:szCs w:val="24"/>
+        </w:rPr>
+        <w:t>py</w:t>
+      </w:r>
+      <w:proofErr w:type="spellEnd"/>
+      <w:r>
+        <w:rPr>
+          <w:sz w:val="24"/>
+          <w:szCs w:val="24"/>
+        </w:rPr>
+        <w:t xml:space="preserve"> file, it has shrunk by orders of magnitude (2-3times).  Since </w:t>
+      </w:r>
+      <w:proofErr w:type="spellStart"/>
+      <w:r>
+        <w:rPr>
+          <w:sz w:val="24"/>
+          <w:szCs w:val="24"/>
+        </w:rPr>
+        <w:t>the</w:t>
+      </w:r>
+      <w:proofErr w:type="spellEnd"/>
+      <w:r>
+        <w:rPr>
+          <w:sz w:val="24"/>
+          <w:szCs w:val="24"/>
+        </w:rPr>
+        <w:t xml:space="preserve"> .bin file contains the bitmap data only, without the other characters (0x, and “,” and “\n” and spaces) that were previously written out.  The net result of these changes is a reduction in memory requirements, especially for large font files (e.g. 24PT).</w:t>
+      </w:r>
+      <w:r>
+        <w:rPr>
+          <w:sz w:val="24"/>
+          <w:szCs w:val="24"/>
+        </w:rPr>
+        <w:t xml:space="preserve">  The nature of these changes dictates that the new font file pair be coupled with the new API module CPtGFX.py.  </w:t>
+      </w:r>
+      <w:r>
+        <w:rPr>
+          <w:b/>
+          <w:sz w:val="24"/>
+          <w:szCs w:val="24"/>
+        </w:rPr>
+        <w:t>THESE PIECES MUST BE USED TOGETHER.</w:t>
+      </w:r>
+    </w:p>
+    <w:p>
+      <w:pPr>
+        <w:rPr>
+          <w:b/>
+          <w:sz w:val="24"/>
+          <w:szCs w:val="24"/>
+        </w:rPr>
+      </w:pPr>
+      <w:r>
+        <w:rPr>
+          <w:b/>
+          <w:sz w:val="24"/>
+          <w:szCs w:val="24"/>
+        </w:rPr>
+        <w:t>END REV: 1.2b</w:t>
       </w:r>
     </w:p>
     <w:p>
@@ -513,7 +730,6 @@
           <w:sz w:val="28"/>
           <w:szCs w:val="28"/>
         </w:rPr>
-        <w:lastRenderedPageBreak/>
         <w:tab/>
       </w:r>
       <w:r>
@@ -1445,6 +1661,7 @@
           <w:sz w:val="24"/>
           <w:szCs w:val="24"/>
         </w:rPr>
+        <w:lastRenderedPageBreak/>
         <w:t>newHeight</w:t>
       </w:r>
       <w:proofErr w:type="spellEnd"/>
@@ -1489,6 +1706,74 @@
       <w:pPr>
         <w:rPr>
           <w:rFonts w:ascii="Lucida Console" w:hAnsi="Lucida Console"/>
+          <w:b/>
+          <w:sz w:val="24"/>
+          <w:szCs w:val="24"/>
+        </w:rPr>
+      </w:pPr>
+      <w:r>
+        <w:rPr>
+          <w:rFonts w:ascii="Lucida Console" w:hAnsi="Lucida Console"/>
+          <w:b/>
+          <w:sz w:val="24"/>
+          <w:szCs w:val="24"/>
+        </w:rPr>
+        <w:t xml:space="preserve">NOTE: with rev: 1.2b the .bin file must be on the </w:t>
+      </w:r>
+      <w:proofErr w:type="spellStart"/>
+      <w:r>
+        <w:rPr>
+          <w:rFonts w:ascii="Lucida Console" w:hAnsi="Lucida Console"/>
+          <w:b/>
+          <w:sz w:val="24"/>
+          <w:szCs w:val="24"/>
+        </w:rPr>
+        <w:t>CircuitPython</w:t>
+      </w:r>
+      <w:proofErr w:type="spellEnd"/>
+      <w:r>
+        <w:rPr>
+          <w:rFonts w:ascii="Lucida Console" w:hAnsi="Lucida Console"/>
+          <w:b/>
+          <w:sz w:val="24"/>
+          <w:szCs w:val="24"/>
+        </w:rPr>
+        <w:t xml:space="preserve"> drive and its name is the same as the .</w:t>
+      </w:r>
+      <w:proofErr w:type="spellStart"/>
+      <w:r>
+        <w:rPr>
+          <w:rFonts w:ascii="Lucida Console" w:hAnsi="Lucida Console"/>
+          <w:b/>
+          <w:sz w:val="24"/>
+          <w:szCs w:val="24"/>
+        </w:rPr>
+        <w:t>py</w:t>
+      </w:r>
+      <w:proofErr w:type="spellEnd"/>
+      <w:r>
+        <w:rPr>
+          <w:rFonts w:ascii="Lucida Console" w:hAnsi="Lucida Console"/>
+          <w:b/>
+          <w:sz w:val="24"/>
+          <w:szCs w:val="24"/>
+        </w:rPr>
+        <w:t xml:space="preserve"> file with the exception of the file extension being .bin.</w:t>
+      </w:r>
+    </w:p>
+    <w:p>
+      <w:pPr>
+        <w:rPr>
+          <w:rFonts w:ascii="Lucida Console" w:hAnsi="Lucida Console"/>
+          <w:sz w:val="24"/>
+          <w:szCs w:val="24"/>
+        </w:rPr>
+      </w:pPr>
+    </w:p>
+    <w:p>
+      <w:pPr>
+        <w:rPr>
+          <w:rFonts w:ascii="Lucida Console" w:hAnsi="Lucida Console"/>
           <w:sz w:val="24"/>
           <w:szCs w:val="24"/>
         </w:rPr>
@@ -1747,16 +2032,7 @@
           <w:sz w:val="24"/>
           <w:szCs w:val="24"/>
         </w:rPr>
-        <w:t xml:space="preserve">One thing that might throw you is that if you </w:t>
-      </w:r>
-      <w:r>
-        <w:rPr>
-          <w:rFonts w:cstheme="minorHAnsi"/>
-          <w:sz w:val="24"/>
-          <w:szCs w:val="24"/>
-        </w:rPr>
-        <w:lastRenderedPageBreak/>
-        <w:t xml:space="preserve">issue a </w:t>
+        <w:t xml:space="preserve">One thing that might throw you is that if you issue a </w:t>
       </w:r>
       <w:proofErr w:type="spellStart"/>
       <w:proofErr w:type="gramStart"/>
@@ -4176,8 +4452,6 @@
         </w:rPr>
         <w:t>, do another convert but specify 24pt to get a font file with larger text.  Then you can switch back and forth at will.</w:t>
       </w:r>
-      <w:bookmarkStart w:id="0" w:name="_GoBack"/>
-      <w:bookmarkEnd w:id="0"/>
     </w:p>
     <w:p>
       <w:pPr>
@@ -6464,7 +6738,7 @@
 </file>
 
 <file path=customXml/itemProps1.xml><?xml version="1.0" encoding="utf-8"?>
-<ds:datastoreItem xmlns:ds="http://schemas.openxmlformats.org/officeDocument/2006/customXml" ds:itemID="{A9E1EA7C-1B87-4AFB-BBAF-9B36113819C9}">
+<ds:datastoreItem xmlns:ds="http://schemas.openxmlformats.org/officeDocument/2006/customXml" ds:itemID="{C82B51C3-3D85-4A96-9DC7-B97E31134C46}">
   <ds:schemaRefs>
     <ds:schemaRef ds:uri="http://schemas.openxmlformats.org/officeDocument/2006/bibliography"/>
   </ds:schemaRefs>

</xml_diff>

<commit_message>
Add new converted fonts for arial, changed doc to reflect fact that following a font change (setFont(<newfongname>) it is the users responsibility to issue a setCursor(x, y) in order for the API module to accurately adjust the y value according to the new font metrics.
</commit_message>
<xml_diff>
--- a/docs/CircuitPython_GFX.docx
+++ b/docs/CircuitPython_GFX.docx
@@ -33,8 +33,6 @@
         </w:rPr>
         <w:t xml:space="preserve"> (rev: 1.2b)</w:t>
       </w:r>
-      <w:bookmarkStart w:id="0" w:name="_GoBack"/>
-      <w:bookmarkEnd w:id="0"/>
     </w:p>
     <w:p>
       <w:pPr>
@@ -2256,6 +2254,123 @@
         </w:rPr>
         <w:t>.” example program.</w:t>
       </w:r>
+    </w:p>
+    <w:p>
+      <w:pPr>
+        <w:rPr>
+          <w:rFonts w:cstheme="minorHAnsi"/>
+          <w:sz w:val="24"/>
+          <w:szCs w:val="24"/>
+        </w:rPr>
+      </w:pPr>
+      <w:r>
+        <w:rPr>
+          <w:rFonts w:cstheme="minorHAnsi"/>
+          <w:b/>
+          <w:sz w:val="24"/>
+          <w:szCs w:val="24"/>
+        </w:rPr>
+        <w:t xml:space="preserve">Note: if you change fonts, you must issue a </w:t>
+      </w:r>
+      <w:proofErr w:type="spellStart"/>
+      <w:r>
+        <w:rPr>
+          <w:rFonts w:cstheme="minorHAnsi"/>
+          <w:b/>
+          <w:sz w:val="24"/>
+          <w:szCs w:val="24"/>
+        </w:rPr>
+        <w:t>setCursor</w:t>
+      </w:r>
+      <w:proofErr w:type="spellEnd"/>
+      <w:r>
+        <w:rPr>
+          <w:rFonts w:cstheme="minorHAnsi"/>
+          <w:b/>
+          <w:sz w:val="24"/>
+          <w:szCs w:val="24"/>
+        </w:rPr>
+        <w:t xml:space="preserve">(x, y) </w:t>
+      </w:r>
+      <w:r>
+        <w:rPr>
+          <w:rFonts w:cstheme="minorHAnsi"/>
+          <w:b/>
+          <w:sz w:val="24"/>
+          <w:szCs w:val="24"/>
+          <w:u w:val="single"/>
+        </w:rPr>
+        <w:t xml:space="preserve">AFTER </w:t>
+      </w:r>
+      <w:r>
+        <w:rPr>
+          <w:rFonts w:cstheme="minorHAnsi"/>
+          <w:b/>
+          <w:sz w:val="24"/>
+          <w:szCs w:val="24"/>
+        </w:rPr>
+        <w:t xml:space="preserve">issuing the </w:t>
+      </w:r>
+      <w:proofErr w:type="spellStart"/>
+      <w:proofErr w:type="gramStart"/>
+      <w:r>
+        <w:rPr>
+          <w:rFonts w:cstheme="minorHAnsi"/>
+          <w:b/>
+          <w:sz w:val="24"/>
+          <w:szCs w:val="24"/>
+        </w:rPr>
+        <w:t>setFont</w:t>
+      </w:r>
+      <w:proofErr w:type="spellEnd"/>
+      <w:r>
+        <w:rPr>
+          <w:rFonts w:cstheme="minorHAnsi"/>
+          <w:b/>
+          <w:sz w:val="24"/>
+          <w:szCs w:val="24"/>
+        </w:rPr>
+        <w:t>(</w:t>
+      </w:r>
+      <w:proofErr w:type="gramEnd"/>
+      <w:r>
+        <w:rPr>
+          <w:rFonts w:cstheme="minorHAnsi"/>
+          <w:b/>
+          <w:sz w:val="24"/>
+          <w:szCs w:val="24"/>
+        </w:rPr>
+        <w:t>&lt;</w:t>
+      </w:r>
+      <w:proofErr w:type="spellStart"/>
+      <w:r>
+        <w:rPr>
+          <w:rFonts w:cstheme="minorHAnsi"/>
+          <w:b/>
+          <w:sz w:val="24"/>
+          <w:szCs w:val="24"/>
+        </w:rPr>
+        <w:t>newfont</w:t>
+      </w:r>
+      <w:proofErr w:type="spellEnd"/>
+      <w:r>
+        <w:rPr>
+          <w:rFonts w:cstheme="minorHAnsi"/>
+          <w:b/>
+          <w:sz w:val="24"/>
+          <w:szCs w:val="24"/>
+        </w:rPr>
+        <w:t>&gt;) in order for the cursor adjustment to be made properly.  Failing to do this may result in overlapped text or text written off the screen.</w:t>
+      </w:r>
+    </w:p>
+    <w:p>
+      <w:pPr>
+        <w:rPr>
+          <w:rFonts w:cstheme="minorHAnsi"/>
+          <w:sz w:val="24"/>
+          <w:szCs w:val="24"/>
+        </w:rPr>
+      </w:pPr>
       <w:r>
         <w:rPr>
           <w:rFonts w:cstheme="minorHAnsi"/>
@@ -4187,6 +4302,239 @@
           <w:szCs w:val="24"/>
         </w:rPr>
         <w:lastRenderedPageBreak/>
+        <w:t>setFont</w:t>
+      </w:r>
+      <w:proofErr w:type="spellEnd"/>
+      <w:r>
+        <w:rPr>
+          <w:rFonts w:cstheme="minorHAnsi"/>
+          <w:sz w:val="24"/>
+          <w:szCs w:val="24"/>
+        </w:rPr>
+        <w:t>(</w:t>
+      </w:r>
+      <w:proofErr w:type="gramEnd"/>
+      <w:r>
+        <w:rPr>
+          <w:rFonts w:cstheme="minorHAnsi"/>
+          <w:sz w:val="24"/>
+          <w:szCs w:val="24"/>
+        </w:rPr>
+        <w:t>&lt;</w:t>
+      </w:r>
+      <w:proofErr w:type="spellStart"/>
+      <w:r>
+        <w:rPr>
+          <w:rFonts w:cstheme="minorHAnsi"/>
+          <w:sz w:val="24"/>
+          <w:szCs w:val="24"/>
+        </w:rPr>
+        <w:t>newfontname</w:t>
+      </w:r>
+      <w:proofErr w:type="spellEnd"/>
+      <w:r>
+        <w:rPr>
+          <w:rFonts w:cstheme="minorHAnsi"/>
+          <w:sz w:val="24"/>
+          <w:szCs w:val="24"/>
+        </w:rPr>
+        <w:t>&gt;)</w:t>
+      </w:r>
+    </w:p>
+    <w:p>
+      <w:pPr>
+        <w:rPr>
+          <w:rFonts w:cstheme="minorHAnsi"/>
+          <w:sz w:val="24"/>
+          <w:szCs w:val="24"/>
+        </w:rPr>
+      </w:pPr>
+      <w:r>
+        <w:rPr>
+          <w:rFonts w:cstheme="minorHAnsi"/>
+          <w:sz w:val="24"/>
+          <w:szCs w:val="24"/>
+        </w:rPr>
+        <w:t>This function switches to a new font as specified with &lt;</w:t>
+      </w:r>
+      <w:proofErr w:type="spellStart"/>
+      <w:r>
+        <w:rPr>
+          <w:rFonts w:cstheme="minorHAnsi"/>
+          <w:sz w:val="24"/>
+          <w:szCs w:val="24"/>
+        </w:rPr>
+        <w:t>newfontname</w:t>
+      </w:r>
+      <w:proofErr w:type="spellEnd"/>
+      <w:r>
+        <w:rPr>
+          <w:rFonts w:cstheme="minorHAnsi"/>
+          <w:sz w:val="24"/>
+          <w:szCs w:val="24"/>
+        </w:rPr>
+        <w:t>&gt;.  Two things to keep in mind when switching fonts: 1.</w:t>
+      </w:r>
+      <w:proofErr w:type="gramStart"/>
+      <w:r>
+        <w:rPr>
+          <w:rFonts w:cstheme="minorHAnsi"/>
+          <w:sz w:val="24"/>
+          <w:szCs w:val="24"/>
+        </w:rPr>
+        <w:t>)  You</w:t>
+      </w:r>
+      <w:proofErr w:type="gramEnd"/>
+      <w:r>
+        <w:rPr>
+          <w:rFonts w:cstheme="minorHAnsi"/>
+          <w:sz w:val="24"/>
+          <w:szCs w:val="24"/>
+        </w:rPr>
+        <w:t xml:space="preserve"> </w:t>
+      </w:r>
+      <w:r>
+        <w:rPr>
+          <w:rFonts w:cstheme="minorHAnsi"/>
+          <w:sz w:val="24"/>
+          <w:szCs w:val="24"/>
+          <w:u w:val="single"/>
+        </w:rPr>
+        <w:t xml:space="preserve">must </w:t>
+      </w:r>
+      <w:r>
+        <w:rPr>
+          <w:rFonts w:cstheme="minorHAnsi"/>
+          <w:sz w:val="24"/>
+          <w:szCs w:val="24"/>
+        </w:rPr>
+        <w:t>have an import &lt;</w:t>
+      </w:r>
+      <w:proofErr w:type="spellStart"/>
+      <w:r>
+        <w:rPr>
+          <w:rFonts w:cstheme="minorHAnsi"/>
+          <w:sz w:val="24"/>
+          <w:szCs w:val="24"/>
+        </w:rPr>
+        <w:t>newfontname</w:t>
+      </w:r>
+      <w:proofErr w:type="spellEnd"/>
+      <w:r>
+        <w:rPr>
+          <w:rFonts w:cstheme="minorHAnsi"/>
+          <w:sz w:val="24"/>
+          <w:szCs w:val="24"/>
+        </w:rPr>
+        <w:t xml:space="preserve">&gt; in your program, and, 2: You must </w:t>
+      </w:r>
+      <w:r>
+        <w:rPr>
+          <w:rFonts w:cstheme="minorHAnsi"/>
+          <w:sz w:val="24"/>
+          <w:szCs w:val="24"/>
+          <w:u w:val="single"/>
+        </w:rPr>
+        <w:t>always</w:t>
+      </w:r>
+      <w:r>
+        <w:rPr>
+          <w:rFonts w:cstheme="minorHAnsi"/>
+          <w:sz w:val="24"/>
+          <w:szCs w:val="24"/>
+        </w:rPr>
+        <w:t xml:space="preserve"> issue a </w:t>
+      </w:r>
+      <w:proofErr w:type="spellStart"/>
+      <w:r>
+        <w:rPr>
+          <w:rFonts w:cstheme="minorHAnsi"/>
+          <w:sz w:val="24"/>
+          <w:szCs w:val="24"/>
+        </w:rPr>
+        <w:t>setCursor</w:t>
+      </w:r>
+      <w:proofErr w:type="spellEnd"/>
+      <w:r>
+        <w:rPr>
+          <w:rFonts w:cstheme="minorHAnsi"/>
+          <w:sz w:val="24"/>
+          <w:szCs w:val="24"/>
+        </w:rPr>
+        <w:t xml:space="preserve">(x, y) </w:t>
+      </w:r>
+      <w:r>
+        <w:rPr>
+          <w:rFonts w:cstheme="minorHAnsi"/>
+          <w:sz w:val="24"/>
+          <w:szCs w:val="24"/>
+          <w:u w:val="single"/>
+        </w:rPr>
+        <w:t>after</w:t>
+      </w:r>
+      <w:r>
+        <w:rPr>
+          <w:rFonts w:cstheme="minorHAnsi"/>
+          <w:sz w:val="24"/>
+          <w:szCs w:val="24"/>
+        </w:rPr>
+        <w:t xml:space="preserve"> issuing a </w:t>
+      </w:r>
+      <w:proofErr w:type="spellStart"/>
+      <w:r>
+        <w:rPr>
+          <w:rFonts w:cstheme="minorHAnsi"/>
+          <w:sz w:val="24"/>
+          <w:szCs w:val="24"/>
+        </w:rPr>
+        <w:t>setFont</w:t>
+      </w:r>
+      <w:proofErr w:type="spellEnd"/>
+      <w:r>
+        <w:rPr>
+          <w:rFonts w:cstheme="minorHAnsi"/>
+          <w:sz w:val="24"/>
+          <w:szCs w:val="24"/>
+        </w:rPr>
+        <w:t>(&lt;</w:t>
+      </w:r>
+      <w:proofErr w:type="spellStart"/>
+      <w:r>
+        <w:rPr>
+          <w:rFonts w:cstheme="minorHAnsi"/>
+          <w:sz w:val="24"/>
+          <w:szCs w:val="24"/>
+        </w:rPr>
+        <w:t>newfontname</w:t>
+      </w:r>
+      <w:proofErr w:type="spellEnd"/>
+      <w:r>
+        <w:rPr>
+          <w:rFonts w:cstheme="minorHAnsi"/>
+          <w:sz w:val="24"/>
+          <w:szCs w:val="24"/>
+        </w:rPr>
+        <w:t>&gt;) so that the API module can adjust the y cursor value according to the new font metrics.</w:t>
+      </w:r>
+      <w:bookmarkStart w:id="0" w:name="_GoBack"/>
+      <w:bookmarkEnd w:id="0"/>
+    </w:p>
+    <w:p>
+      <w:pPr>
+        <w:rPr>
+          <w:rFonts w:cstheme="minorHAnsi"/>
+          <w:sz w:val="24"/>
+          <w:szCs w:val="24"/>
+        </w:rPr>
+      </w:pPr>
+      <w:proofErr w:type="spellStart"/>
+      <w:proofErr w:type="gramStart"/>
+      <w:r>
+        <w:rPr>
+          <w:rFonts w:cstheme="minorHAnsi"/>
+          <w:sz w:val="24"/>
+          <w:szCs w:val="24"/>
+        </w:rPr>
         <w:t>setWrapErase</w:t>
       </w:r>
       <w:proofErr w:type="spellEnd"/>
@@ -4726,8 +5074,10 @@
       <w:pPr>
         <w:rPr>
           <w:rFonts w:cstheme="minorHAnsi"/>
-          <w:sz w:val="24"/>
-          <w:szCs w:val="24"/>
+          <w:b/>
+          <w:sz w:val="24"/>
+          <w:szCs w:val="24"/>
+          <w:u w:val="single"/>
         </w:rPr>
       </w:pPr>
       <w:r>
@@ -4886,7 +5236,112 @@
           <w:sz w:val="24"/>
           <w:szCs w:val="24"/>
         </w:rPr>
-        <w:t>(x, y) this adjustment will be made.  Only the y values for text are changed, the y values used in the graphics figure functions are not changed.  Also, if you’re using the default font5x8.bin font file, no adjustment is necessary.</w:t>
+        <w:t xml:space="preserve">(x, y) this adjustment will be made.  Only the y values for text are changed, the y values used in the graphics figure functions are not changed.  Also, if you’re using the default font5x8.bin font file, </w:t>
+      </w:r>
+      <w:r>
+        <w:rPr>
+          <w:rFonts w:cstheme="minorHAnsi"/>
+          <w:sz w:val="24"/>
+          <w:szCs w:val="24"/>
+        </w:rPr>
+        <w:lastRenderedPageBreak/>
+        <w:t>no adjustment is necessary.</w:t>
+      </w:r>
+      <w:r>
+        <w:rPr>
+          <w:rFonts w:cstheme="minorHAnsi"/>
+          <w:sz w:val="24"/>
+          <w:szCs w:val="24"/>
+        </w:rPr>
+        <w:t xml:space="preserve">  </w:t>
+      </w:r>
+      <w:r>
+        <w:rPr>
+          <w:rFonts w:cstheme="minorHAnsi"/>
+          <w:b/>
+          <w:sz w:val="24"/>
+          <w:szCs w:val="24"/>
+        </w:rPr>
+        <w:t xml:space="preserve">Note: always issue a set cursor </w:t>
+      </w:r>
+      <w:r>
+        <w:rPr>
+          <w:rFonts w:cstheme="minorHAnsi"/>
+          <w:b/>
+          <w:sz w:val="24"/>
+          <w:szCs w:val="24"/>
+          <w:u w:val="single"/>
+        </w:rPr>
+        <w:t>AFTER</w:t>
+      </w:r>
+      <w:r>
+        <w:rPr>
+          <w:rFonts w:cstheme="minorHAnsi"/>
+          <w:b/>
+          <w:sz w:val="24"/>
+          <w:szCs w:val="24"/>
+        </w:rPr>
+        <w:t xml:space="preserve"> issuing a </w:t>
+      </w:r>
+      <w:proofErr w:type="spellStart"/>
+      <w:proofErr w:type="gramStart"/>
+      <w:r>
+        <w:rPr>
+          <w:rFonts w:cstheme="minorHAnsi"/>
+          <w:b/>
+          <w:sz w:val="24"/>
+          <w:szCs w:val="24"/>
+        </w:rPr>
+        <w:t>setFont</w:t>
+      </w:r>
+      <w:proofErr w:type="spellEnd"/>
+      <w:r>
+        <w:rPr>
+          <w:rFonts w:cstheme="minorHAnsi"/>
+          <w:b/>
+          <w:sz w:val="24"/>
+          <w:szCs w:val="24"/>
+        </w:rPr>
+        <w:t>(</w:t>
+      </w:r>
+      <w:proofErr w:type="gramEnd"/>
+      <w:r>
+        <w:rPr>
+          <w:rFonts w:cstheme="minorHAnsi"/>
+          <w:b/>
+          <w:sz w:val="24"/>
+          <w:szCs w:val="24"/>
+        </w:rPr>
+        <w:t>&lt;</w:t>
+      </w:r>
+      <w:proofErr w:type="spellStart"/>
+      <w:r>
+        <w:rPr>
+          <w:rFonts w:cstheme="minorHAnsi"/>
+          <w:sz w:val="24"/>
+          <w:szCs w:val="24"/>
+        </w:rPr>
+        <w:t>newfont</w:t>
+      </w:r>
+      <w:proofErr w:type="spellEnd"/>
+      <w:r>
+        <w:rPr>
+          <w:rFonts w:cstheme="minorHAnsi"/>
+          <w:b/>
+          <w:sz w:val="24"/>
+          <w:szCs w:val="24"/>
+        </w:rPr>
+        <w:t xml:space="preserve">&gt;) </w:t>
+      </w:r>
+      <w:r>
+        <w:rPr>
+          <w:rFonts w:cstheme="minorHAnsi"/>
+          <w:b/>
+          <w:sz w:val="24"/>
+          <w:szCs w:val="24"/>
+          <w:u w:val="single"/>
+        </w:rPr>
+        <w:t>NOT BEFORE!</w:t>
       </w:r>
     </w:p>
     <w:p>
@@ -5011,27 +5466,734 @@
           <w:sz w:val="24"/>
           <w:szCs w:val="24"/>
         </w:rPr>
+        <w:t>BLACK.</w:t>
+      </w:r>
+    </w:p>
+    <w:p>
+      <w:pPr>
+        <w:rPr>
+          <w:rFonts w:cstheme="minorHAnsi"/>
+          <w:sz w:val="24"/>
+          <w:szCs w:val="24"/>
+        </w:rPr>
+      </w:pPr>
+      <w:proofErr w:type="spellStart"/>
+      <w:proofErr w:type="gramStart"/>
+      <w:r>
+        <w:rPr>
+          <w:rFonts w:cstheme="minorHAnsi"/>
+          <w:sz w:val="24"/>
+          <w:szCs w:val="24"/>
+        </w:rPr>
+        <w:t>setTextColor</w:t>
+      </w:r>
+      <w:proofErr w:type="spellEnd"/>
+      <w:r>
+        <w:rPr>
+          <w:rFonts w:cstheme="minorHAnsi"/>
+          <w:sz w:val="24"/>
+          <w:szCs w:val="24"/>
+        </w:rPr>
+        <w:t>(</w:t>
+      </w:r>
+      <w:proofErr w:type="spellStart"/>
+      <w:proofErr w:type="gramEnd"/>
+      <w:r>
+        <w:rPr>
+          <w:rFonts w:cstheme="minorHAnsi"/>
+          <w:sz w:val="24"/>
+          <w:szCs w:val="24"/>
+        </w:rPr>
+        <w:t>fgcolor</w:t>
+      </w:r>
+      <w:proofErr w:type="spellEnd"/>
+      <w:r>
+        <w:rPr>
+          <w:rFonts w:cstheme="minorHAnsi"/>
+          <w:sz w:val="24"/>
+          <w:szCs w:val="24"/>
+        </w:rPr>
+        <w:t>)</w:t>
+      </w:r>
+    </w:p>
+    <w:p>
+      <w:pPr>
+        <w:rPr>
+          <w:rFonts w:cstheme="minorHAnsi"/>
+          <w:sz w:val="24"/>
+          <w:szCs w:val="24"/>
+        </w:rPr>
+      </w:pPr>
+      <w:r>
+        <w:rPr>
+          <w:rFonts w:cstheme="minorHAnsi"/>
+          <w:sz w:val="24"/>
+          <w:szCs w:val="24"/>
+        </w:rPr>
+        <w:t xml:space="preserve">Sets the current foreground color to the value of </w:t>
+      </w:r>
+      <w:proofErr w:type="spellStart"/>
+      <w:r>
+        <w:rPr>
+          <w:rFonts w:cstheme="minorHAnsi"/>
+          <w:sz w:val="24"/>
+          <w:szCs w:val="24"/>
+        </w:rPr>
+        <w:t>fgcolor</w:t>
+      </w:r>
+      <w:proofErr w:type="spellEnd"/>
+      <w:r>
+        <w:rPr>
+          <w:rFonts w:cstheme="minorHAnsi"/>
+          <w:sz w:val="24"/>
+          <w:szCs w:val="24"/>
+        </w:rPr>
+        <w:t xml:space="preserve">.  The color value should be obtained by using the color565(r, g, b) function of </w:t>
+      </w:r>
+      <w:proofErr w:type="spellStart"/>
+      <w:r>
+        <w:rPr>
+          <w:rFonts w:cstheme="minorHAnsi"/>
+          <w:sz w:val="24"/>
+          <w:szCs w:val="24"/>
+        </w:rPr>
+        <w:t>Adafruit_rgb_display</w:t>
+      </w:r>
+      <w:proofErr w:type="spellEnd"/>
+      <w:r>
+        <w:rPr>
+          <w:rFonts w:cstheme="minorHAnsi"/>
+          <w:sz w:val="24"/>
+          <w:szCs w:val="24"/>
+        </w:rPr>
+        <w:t>.</w:t>
+      </w:r>
+      <w:r>
+        <w:rPr>
+          <w:rFonts w:cstheme="minorHAnsi"/>
+          <w:sz w:val="24"/>
+          <w:szCs w:val="24"/>
+        </w:rPr>
+        <w:t xml:space="preserve">  Default is WHITE.</w:t>
+      </w:r>
+    </w:p>
+    <w:p>
+      <w:pPr>
+        <w:rPr>
+          <w:rFonts w:cstheme="minorHAnsi"/>
+          <w:sz w:val="24"/>
+          <w:szCs w:val="24"/>
+        </w:rPr>
+      </w:pPr>
+      <w:proofErr w:type="spellStart"/>
+      <w:proofErr w:type="gramStart"/>
+      <w:r>
+        <w:rPr>
+          <w:rFonts w:cstheme="minorHAnsi"/>
+          <w:sz w:val="24"/>
+          <w:szCs w:val="24"/>
+        </w:rPr>
+        <w:t>setTextWrap</w:t>
+      </w:r>
+      <w:proofErr w:type="spellEnd"/>
+      <w:r>
+        <w:rPr>
+          <w:rFonts w:cstheme="minorHAnsi"/>
+          <w:sz w:val="24"/>
+          <w:szCs w:val="24"/>
+        </w:rPr>
+        <w:t>(</w:t>
+      </w:r>
+      <w:proofErr w:type="spellStart"/>
+      <w:proofErr w:type="gramEnd"/>
+      <w:r>
+        <w:rPr>
+          <w:rFonts w:cstheme="minorHAnsi"/>
+          <w:sz w:val="24"/>
+          <w:szCs w:val="24"/>
+        </w:rPr>
+        <w:t>wv</w:t>
+      </w:r>
+      <w:proofErr w:type="spellEnd"/>
+      <w:r>
+        <w:rPr>
+          <w:rFonts w:cstheme="minorHAnsi"/>
+          <w:sz w:val="24"/>
+          <w:szCs w:val="24"/>
+        </w:rPr>
+        <w:t>)</w:t>
+      </w:r>
+    </w:p>
+    <w:p>
+      <w:pPr>
+        <w:rPr>
+          <w:rFonts w:cstheme="minorHAnsi"/>
+          <w:sz w:val="24"/>
+          <w:szCs w:val="24"/>
+        </w:rPr>
+      </w:pPr>
+      <w:r>
+        <w:rPr>
+          <w:rFonts w:cstheme="minorHAnsi"/>
+          <w:sz w:val="24"/>
+          <w:szCs w:val="24"/>
+        </w:rPr>
+        <w:t xml:space="preserve">Sets the current text wrap Boolean value to the supplied </w:t>
+      </w:r>
+      <w:proofErr w:type="spellStart"/>
+      <w:proofErr w:type="gramStart"/>
+      <w:r>
+        <w:rPr>
+          <w:rFonts w:cstheme="minorHAnsi"/>
+          <w:sz w:val="24"/>
+          <w:szCs w:val="24"/>
+        </w:rPr>
+        <w:t>wv</w:t>
+      </w:r>
+      <w:proofErr w:type="spellEnd"/>
+      <w:proofErr w:type="gramEnd"/>
+      <w:r>
+        <w:rPr>
+          <w:rFonts w:cstheme="minorHAnsi"/>
+          <w:sz w:val="24"/>
+          <w:szCs w:val="24"/>
+        </w:rPr>
+        <w:t xml:space="preserve"> value, either True of False to indicate what happens when text being written will exceed the boundaries of the display.  If text wrap is off and text exceeds the boundary, it will disappear; if text wrap is on and text being written will exceed the screen boundaries, it will wrap to the next line.  If at the bottom of the screen, it will wrap back to the top.</w:t>
+      </w:r>
+    </w:p>
+    <w:p>
+      <w:pPr>
+        <w:rPr>
+          <w:rFonts w:cstheme="minorHAnsi"/>
+          <w:sz w:val="24"/>
+          <w:szCs w:val="24"/>
+        </w:rPr>
+      </w:pPr>
+      <w:proofErr w:type="gramStart"/>
+      <w:r>
+        <w:rPr>
+          <w:rFonts w:cstheme="minorHAnsi"/>
+          <w:sz w:val="24"/>
+          <w:szCs w:val="24"/>
+        </w:rPr>
+        <w:t>text(</w:t>
+      </w:r>
+      <w:proofErr w:type="spellStart"/>
+      <w:proofErr w:type="gramEnd"/>
+      <w:r>
+        <w:rPr>
+          <w:rFonts w:cstheme="minorHAnsi"/>
+          <w:sz w:val="24"/>
+          <w:szCs w:val="24"/>
+        </w:rPr>
+        <w:t>str</w:t>
+      </w:r>
+      <w:proofErr w:type="spellEnd"/>
+      <w:r>
+        <w:rPr>
+          <w:rFonts w:cstheme="minorHAnsi"/>
+          <w:sz w:val="24"/>
+          <w:szCs w:val="24"/>
+        </w:rPr>
+        <w:t>, x, y)</w:t>
+      </w:r>
+    </w:p>
+    <w:p>
+      <w:pPr>
+        <w:rPr>
+          <w:rFonts w:cstheme="minorHAnsi"/>
+          <w:sz w:val="24"/>
+          <w:szCs w:val="24"/>
+        </w:rPr>
+      </w:pPr>
+      <w:r>
+        <w:rPr>
+          <w:rFonts w:cstheme="minorHAnsi"/>
+          <w:sz w:val="24"/>
+          <w:szCs w:val="24"/>
+        </w:rPr>
+        <w:t xml:space="preserve">Display the text represented by the string </w:t>
+      </w:r>
+      <w:proofErr w:type="spellStart"/>
+      <w:proofErr w:type="gramStart"/>
+      <w:r>
+        <w:rPr>
+          <w:rFonts w:cstheme="minorHAnsi"/>
+          <w:sz w:val="24"/>
+          <w:szCs w:val="24"/>
+        </w:rPr>
+        <w:t>str</w:t>
+      </w:r>
+      <w:proofErr w:type="spellEnd"/>
+      <w:proofErr w:type="gramEnd"/>
+      <w:r>
+        <w:rPr>
+          <w:rFonts w:cstheme="minorHAnsi"/>
+          <w:sz w:val="24"/>
+          <w:szCs w:val="24"/>
+        </w:rPr>
+        <w:t xml:space="preserve"> on the display at the given (x, y) coordinates.  The text will be written in the current foreground color as specified in the most recent </w:t>
+      </w:r>
+      <w:proofErr w:type="spellStart"/>
+      <w:proofErr w:type="gramStart"/>
+      <w:r>
+        <w:rPr>
+          <w:rFonts w:cstheme="minorHAnsi"/>
+          <w:sz w:val="24"/>
+          <w:szCs w:val="24"/>
+        </w:rPr>
+        <w:t>setTextColor</w:t>
+      </w:r>
+      <w:proofErr w:type="spellEnd"/>
+      <w:r>
+        <w:rPr>
+          <w:rFonts w:cstheme="minorHAnsi"/>
+          <w:sz w:val="24"/>
+          <w:szCs w:val="24"/>
+        </w:rPr>
+        <w:t>(</w:t>
+      </w:r>
+      <w:proofErr w:type="gramEnd"/>
+      <w:r>
+        <w:rPr>
+          <w:rFonts w:cstheme="minorHAnsi"/>
+          <w:sz w:val="24"/>
+          <w:szCs w:val="24"/>
+        </w:rPr>
+        <w:t>) or the default (WHITE).</w:t>
+      </w:r>
+      <w:r>
+        <w:rPr>
+          <w:rFonts w:cstheme="minorHAnsi"/>
+          <w:sz w:val="24"/>
+          <w:szCs w:val="24"/>
+        </w:rPr>
+        <w:t xml:space="preserve">  After the text has been written, issue: </w:t>
+      </w:r>
+    </w:p>
+    <w:p>
+      <w:pPr>
+        <w:rPr>
+          <w:rFonts w:cstheme="minorHAnsi"/>
+          <w:sz w:val="24"/>
+          <w:szCs w:val="24"/>
+        </w:rPr>
+      </w:pPr>
+      <w:r>
+        <w:rPr>
+          <w:rFonts w:cstheme="minorHAnsi"/>
+          <w:sz w:val="24"/>
+          <w:szCs w:val="24"/>
+        </w:rPr>
+        <w:t>“</w:t>
+      </w:r>
+      <w:proofErr w:type="gramStart"/>
+      <w:r>
+        <w:rPr>
+          <w:rFonts w:cstheme="minorHAnsi"/>
+          <w:sz w:val="24"/>
+          <w:szCs w:val="24"/>
+        </w:rPr>
+        <w:t>x</w:t>
+      </w:r>
+      <w:proofErr w:type="gramEnd"/>
+      <w:r>
+        <w:rPr>
+          <w:rFonts w:cstheme="minorHAnsi"/>
+          <w:sz w:val="24"/>
+          <w:szCs w:val="24"/>
+        </w:rPr>
+        <w:t xml:space="preserve">, y = </w:t>
+      </w:r>
+      <w:proofErr w:type="spellStart"/>
+      <w:r>
+        <w:rPr>
+          <w:rFonts w:cstheme="minorHAnsi"/>
+          <w:sz w:val="24"/>
+          <w:szCs w:val="24"/>
+        </w:rPr>
+        <w:t>getCursor</w:t>
+      </w:r>
+      <w:proofErr w:type="spellEnd"/>
+      <w:r>
+        <w:rPr>
+          <w:rFonts w:cstheme="minorHAnsi"/>
+          <w:sz w:val="24"/>
+          <w:szCs w:val="24"/>
+        </w:rPr>
+        <w:t>()” to get the updated cursor position</w:t>
+      </w:r>
+    </w:p>
+    <w:p>
+      <w:pPr>
+        <w:rPr>
+          <w:rFonts w:cstheme="minorHAnsi"/>
+          <w:sz w:val="24"/>
+          <w:szCs w:val="24"/>
+        </w:rPr>
+      </w:pPr>
+      <w:proofErr w:type="spellStart"/>
+      <w:proofErr w:type="gramStart"/>
+      <w:r>
+        <w:rPr>
+          <w:rFonts w:cstheme="minorHAnsi"/>
+          <w:sz w:val="24"/>
+          <w:szCs w:val="24"/>
+        </w:rPr>
+        <w:t>txtw</w:t>
+      </w:r>
+      <w:proofErr w:type="spellEnd"/>
+      <w:proofErr w:type="gramEnd"/>
+      <w:r>
+        <w:rPr>
+          <w:rFonts w:cstheme="minorHAnsi"/>
+          <w:sz w:val="24"/>
+          <w:szCs w:val="24"/>
+        </w:rPr>
+        <w:t xml:space="preserve"> = width(‘some text’)</w:t>
+      </w:r>
+    </w:p>
+    <w:p>
+      <w:pPr>
+        <w:rPr>
+          <w:rFonts w:cstheme="minorHAnsi"/>
+          <w:sz w:val="24"/>
+          <w:szCs w:val="24"/>
+        </w:rPr>
+      </w:pPr>
+      <w:r>
+        <w:rPr>
+          <w:rFonts w:cstheme="minorHAnsi"/>
+          <w:sz w:val="24"/>
+          <w:szCs w:val="24"/>
+        </w:rPr>
+        <w:t>Returns the text width of the string specified as ‘some text</w:t>
+      </w:r>
+      <w:r>
+        <w:rPr>
+          <w:rFonts w:cstheme="minorHAnsi"/>
+          <w:sz w:val="24"/>
+          <w:szCs w:val="24"/>
+        </w:rPr>
+        <w:t xml:space="preserve">.’  Note:  this function is valid ONLY when using the default font5x8.bin.  If using a custom font use the </w:t>
+      </w:r>
+      <w:proofErr w:type="spellStart"/>
+      <w:proofErr w:type="gramStart"/>
+      <w:r>
+        <w:rPr>
+          <w:rFonts w:cstheme="minorHAnsi"/>
+          <w:sz w:val="24"/>
+          <w:szCs w:val="24"/>
+        </w:rPr>
+        <w:t>getTextBounds</w:t>
+      </w:r>
+      <w:proofErr w:type="spellEnd"/>
+      <w:r>
+        <w:rPr>
+          <w:rFonts w:cstheme="minorHAnsi"/>
+          <w:sz w:val="24"/>
+          <w:szCs w:val="24"/>
+        </w:rPr>
+        <w:t>(</w:t>
+      </w:r>
+      <w:proofErr w:type="spellStart"/>
+      <w:proofErr w:type="gramEnd"/>
+      <w:r>
+        <w:rPr>
+          <w:rFonts w:cstheme="minorHAnsi"/>
+          <w:sz w:val="24"/>
+          <w:szCs w:val="24"/>
+        </w:rPr>
+        <w:t>str</w:t>
+      </w:r>
+      <w:proofErr w:type="spellEnd"/>
+      <w:r>
+        <w:rPr>
+          <w:rFonts w:cstheme="minorHAnsi"/>
+          <w:sz w:val="24"/>
+          <w:szCs w:val="24"/>
+        </w:rPr>
+        <w:t>, x, y) function to obtain the text size values.  The default font is 5 pixels high.</w:t>
+      </w:r>
+    </w:p>
+    <w:p>
+      <w:pPr>
+        <w:rPr>
+          <w:rFonts w:cstheme="minorHAnsi"/>
+          <w:sz w:val="24"/>
+          <w:szCs w:val="24"/>
+        </w:rPr>
+      </w:pPr>
+      <w:proofErr w:type="spellStart"/>
+      <w:proofErr w:type="gramStart"/>
+      <w:r>
+        <w:rPr>
+          <w:rFonts w:cstheme="minorHAnsi"/>
+          <w:sz w:val="24"/>
+          <w:szCs w:val="24"/>
+        </w:rPr>
+        <w:t>writeLine</w:t>
+      </w:r>
+      <w:proofErr w:type="spellEnd"/>
+      <w:r>
+        <w:rPr>
+          <w:rFonts w:cstheme="minorHAnsi"/>
+          <w:sz w:val="24"/>
+          <w:szCs w:val="24"/>
+        </w:rPr>
+        <w:t>(</w:t>
+      </w:r>
+      <w:proofErr w:type="gramEnd"/>
+      <w:r>
+        <w:rPr>
+          <w:rFonts w:cstheme="minorHAnsi"/>
+          <w:sz w:val="24"/>
+          <w:szCs w:val="24"/>
+        </w:rPr>
+        <w:t>x0, y0, x1, y1, color)</w:t>
+      </w:r>
+    </w:p>
+    <w:p>
+      <w:pPr>
+        <w:rPr>
+          <w:rFonts w:cstheme="minorHAnsi"/>
+          <w:sz w:val="24"/>
+          <w:szCs w:val="24"/>
+        </w:rPr>
+      </w:pPr>
+      <w:r>
+        <w:rPr>
+          <w:rFonts w:cstheme="minorHAnsi"/>
+          <w:sz w:val="24"/>
+          <w:szCs w:val="24"/>
+        </w:rPr>
+        <w:t>Draw a line from point (x0, y0) to (x1, y1) in the specified color.</w:t>
+      </w:r>
+    </w:p>
+    <w:p>
+      <w:pPr>
+        <w:rPr>
+          <w:rFonts w:cstheme="minorHAnsi"/>
+          <w:sz w:val="24"/>
+          <w:szCs w:val="24"/>
+        </w:rPr>
+      </w:pPr>
+      <w:proofErr w:type="spellStart"/>
+      <w:proofErr w:type="gramStart"/>
+      <w:r>
+        <w:rPr>
+          <w:rFonts w:cstheme="minorHAnsi"/>
+          <w:sz w:val="24"/>
+          <w:szCs w:val="24"/>
+        </w:rPr>
+        <w:t>writeFillRect</w:t>
+      </w:r>
+      <w:proofErr w:type="spellEnd"/>
+      <w:r>
+        <w:rPr>
+          <w:rFonts w:cstheme="minorHAnsi"/>
+          <w:sz w:val="24"/>
+          <w:szCs w:val="24"/>
+        </w:rPr>
+        <w:t>(</w:t>
+      </w:r>
+      <w:proofErr w:type="gramEnd"/>
+      <w:r>
+        <w:rPr>
+          <w:rFonts w:cstheme="minorHAnsi"/>
+          <w:sz w:val="24"/>
+          <w:szCs w:val="24"/>
+        </w:rPr>
+        <w:t>x, y, w, h, color)</w:t>
+      </w:r>
+    </w:p>
+    <w:p>
+      <w:pPr>
+        <w:rPr>
+          <w:rFonts w:cstheme="minorHAnsi"/>
+          <w:sz w:val="24"/>
+          <w:szCs w:val="24"/>
+        </w:rPr>
+      </w:pPr>
+      <w:r>
+        <w:rPr>
+          <w:rFonts w:cstheme="minorHAnsi"/>
+          <w:sz w:val="24"/>
+          <w:szCs w:val="24"/>
+        </w:rPr>
+        <w:t>Draw a filled rectangle whose upper-left corner is at point (x, y) and whose width is w, height is h and fill it with the specified color.</w:t>
+      </w:r>
+    </w:p>
+    <w:p>
+      <w:pPr>
+        <w:rPr>
+          <w:rFonts w:cstheme="minorHAnsi"/>
+          <w:sz w:val="24"/>
+          <w:szCs w:val="24"/>
+        </w:rPr>
+      </w:pPr>
+      <w:r>
+        <w:rPr>
+          <w:rFonts w:cstheme="minorHAnsi"/>
+          <w:sz w:val="24"/>
+          <w:szCs w:val="24"/>
+        </w:rPr>
+        <w:t>Users will note some functions that provide the same result</w:t>
+      </w:r>
+      <w:r>
+        <w:rPr>
+          <w:rFonts w:cstheme="minorHAnsi"/>
+          <w:sz w:val="24"/>
+          <w:szCs w:val="24"/>
+        </w:rPr>
+        <w:t xml:space="preserve">.  The only reason I can give for this is that I tried to duplicate the relevant functions from the Adafruit_GFX.cpp program.  I’m suspecting that some of these apparent duplicate functions were put there to avoid having to re-write some other code.  For example: </w:t>
+      </w:r>
+      <w:proofErr w:type="spellStart"/>
+      <w:proofErr w:type="gramStart"/>
+      <w:r>
+        <w:rPr>
+          <w:rFonts w:cstheme="minorHAnsi"/>
+          <w:sz w:val="24"/>
+          <w:szCs w:val="24"/>
+        </w:rPr>
+        <w:t>writeRectangle</w:t>
+      </w:r>
+      <w:proofErr w:type="spellEnd"/>
+      <w:r>
+        <w:rPr>
+          <w:rFonts w:cstheme="minorHAnsi"/>
+          <w:sz w:val="24"/>
+          <w:szCs w:val="24"/>
+        </w:rPr>
+        <w:t>(</w:t>
+      </w:r>
+      <w:proofErr w:type="gramEnd"/>
+      <w:r>
+        <w:rPr>
+          <w:rFonts w:cstheme="minorHAnsi"/>
+          <w:sz w:val="24"/>
+          <w:szCs w:val="24"/>
+        </w:rPr>
+        <w:t xml:space="preserve">) and </w:t>
+      </w:r>
+      <w:proofErr w:type="spellStart"/>
+      <w:r>
+        <w:rPr>
+          <w:rFonts w:cstheme="minorHAnsi"/>
+          <w:sz w:val="24"/>
+          <w:szCs w:val="24"/>
+        </w:rPr>
+        <w:t>fillRect</w:t>
+      </w:r>
+      <w:proofErr w:type="spellEnd"/>
+      <w:r>
+        <w:rPr>
+          <w:rFonts w:cstheme="minorHAnsi"/>
+          <w:sz w:val="24"/>
+          <w:szCs w:val="24"/>
+        </w:rPr>
+        <w:t xml:space="preserve">() do exactly the same thing in exactly the same way.  My suggestion is for users to use the </w:t>
+      </w:r>
+      <w:proofErr w:type="spellStart"/>
+      <w:proofErr w:type="gramStart"/>
+      <w:r>
+        <w:rPr>
+          <w:rFonts w:cstheme="minorHAnsi"/>
+          <w:sz w:val="24"/>
+          <w:szCs w:val="24"/>
+        </w:rPr>
+        <w:t>fillRect</w:t>
+      </w:r>
+      <w:proofErr w:type="spellEnd"/>
+      <w:r>
+        <w:rPr>
+          <w:rFonts w:cstheme="minorHAnsi"/>
+          <w:sz w:val="24"/>
+          <w:szCs w:val="24"/>
+        </w:rPr>
+        <w:t>(</w:t>
+      </w:r>
+      <w:proofErr w:type="gramEnd"/>
+      <w:r>
+        <w:rPr>
+          <w:rFonts w:cstheme="minorHAnsi"/>
+          <w:sz w:val="24"/>
+          <w:szCs w:val="24"/>
+        </w:rPr>
+        <w:t xml:space="preserve">) function rather </w:t>
+      </w:r>
+      <w:r>
+        <w:rPr>
+          <w:rFonts w:cstheme="minorHAnsi"/>
+          <w:sz w:val="24"/>
+          <w:szCs w:val="24"/>
+        </w:rPr>
         <w:lastRenderedPageBreak/>
-        <w:t>BLACK.</w:t>
-      </w:r>
-    </w:p>
-    <w:p>
-      <w:pPr>
-        <w:rPr>
-          <w:rFonts w:cstheme="minorHAnsi"/>
-          <w:sz w:val="24"/>
-          <w:szCs w:val="24"/>
-        </w:rPr>
-      </w:pPr>
-      <w:proofErr w:type="spellStart"/>
-      <w:proofErr w:type="gramStart"/>
-      <w:r>
-        <w:rPr>
-          <w:rFonts w:cstheme="minorHAnsi"/>
-          <w:sz w:val="24"/>
-          <w:szCs w:val="24"/>
-        </w:rPr>
-        <w:t>setTextColor</w:t>
+        <w:t xml:space="preserve">than the </w:t>
+      </w:r>
+      <w:proofErr w:type="spellStart"/>
+      <w:r>
+        <w:rPr>
+          <w:rFonts w:cstheme="minorHAnsi"/>
+          <w:sz w:val="24"/>
+          <w:szCs w:val="24"/>
+        </w:rPr>
+        <w:t>writeRectangle</w:t>
+      </w:r>
+      <w:proofErr w:type="spellEnd"/>
+      <w:r>
+        <w:rPr>
+          <w:rFonts w:cstheme="minorHAnsi"/>
+          <w:sz w:val="24"/>
+          <w:szCs w:val="24"/>
+        </w:rPr>
+        <w:t xml:space="preserve"> as </w:t>
+      </w:r>
+      <w:proofErr w:type="spellStart"/>
+      <w:r>
+        <w:rPr>
+          <w:rFonts w:cstheme="minorHAnsi"/>
+          <w:sz w:val="24"/>
+          <w:szCs w:val="24"/>
+        </w:rPr>
+        <w:t>it’s</w:t>
+      </w:r>
+      <w:proofErr w:type="spellEnd"/>
+      <w:r>
+        <w:rPr>
+          <w:rFonts w:cstheme="minorHAnsi"/>
+          <w:sz w:val="24"/>
+          <w:szCs w:val="24"/>
+        </w:rPr>
+        <w:t xml:space="preserve"> name reflects the result.  Future releases will probably eliminate these duplicate functions as they take up valuable program space.</w:t>
+      </w:r>
+    </w:p>
+    <w:p>
+      <w:pPr>
+        <w:rPr>
+          <w:rFonts w:cstheme="minorHAnsi"/>
+          <w:sz w:val="24"/>
+          <w:szCs w:val="24"/>
+        </w:rPr>
+      </w:pPr>
+    </w:p>
+    <w:p>
+      <w:pPr>
+        <w:rPr>
+          <w:rFonts w:cstheme="minorHAnsi"/>
+          <w:sz w:val="24"/>
+          <w:szCs w:val="24"/>
+        </w:rPr>
+      </w:pPr>
+      <w:proofErr w:type="spellStart"/>
+      <w:proofErr w:type="gramStart"/>
+      <w:r>
+        <w:rPr>
+          <w:rFonts w:cstheme="minorHAnsi"/>
+          <w:sz w:val="24"/>
+          <w:szCs w:val="24"/>
+        </w:rPr>
+        <w:t>setFill</w:t>
       </w:r>
       <w:proofErr w:type="spellEnd"/>
       <w:r>
@@ -5042,705 +6204,6 @@
         </w:rPr>
         <w:t>(</w:t>
       </w:r>
-      <w:proofErr w:type="spellStart"/>
-      <w:proofErr w:type="gramEnd"/>
-      <w:r>
-        <w:rPr>
-          <w:rFonts w:cstheme="minorHAnsi"/>
-          <w:sz w:val="24"/>
-          <w:szCs w:val="24"/>
-        </w:rPr>
-        <w:t>fgcolor</w:t>
-      </w:r>
-      <w:proofErr w:type="spellEnd"/>
-      <w:r>
-        <w:rPr>
-          <w:rFonts w:cstheme="minorHAnsi"/>
-          <w:sz w:val="24"/>
-          <w:szCs w:val="24"/>
-        </w:rPr>
-        <w:t>)</w:t>
-      </w:r>
-    </w:p>
-    <w:p>
-      <w:pPr>
-        <w:rPr>
-          <w:rFonts w:cstheme="minorHAnsi"/>
-          <w:sz w:val="24"/>
-          <w:szCs w:val="24"/>
-        </w:rPr>
-      </w:pPr>
-      <w:r>
-        <w:rPr>
-          <w:rFonts w:cstheme="minorHAnsi"/>
-          <w:sz w:val="24"/>
-          <w:szCs w:val="24"/>
-        </w:rPr>
-        <w:t xml:space="preserve">Sets the current foreground color to the value of </w:t>
-      </w:r>
-      <w:proofErr w:type="spellStart"/>
-      <w:r>
-        <w:rPr>
-          <w:rFonts w:cstheme="minorHAnsi"/>
-          <w:sz w:val="24"/>
-          <w:szCs w:val="24"/>
-        </w:rPr>
-        <w:t>fgcolor</w:t>
-      </w:r>
-      <w:proofErr w:type="spellEnd"/>
-      <w:r>
-        <w:rPr>
-          <w:rFonts w:cstheme="minorHAnsi"/>
-          <w:sz w:val="24"/>
-          <w:szCs w:val="24"/>
-        </w:rPr>
-        <w:t xml:space="preserve">.  The color value should be obtained by using the color565(r, g, b) function of </w:t>
-      </w:r>
-      <w:proofErr w:type="spellStart"/>
-      <w:r>
-        <w:rPr>
-          <w:rFonts w:cstheme="minorHAnsi"/>
-          <w:sz w:val="24"/>
-          <w:szCs w:val="24"/>
-        </w:rPr>
-        <w:t>Adafruit_rgb_display</w:t>
-      </w:r>
-      <w:proofErr w:type="spellEnd"/>
-      <w:r>
-        <w:rPr>
-          <w:rFonts w:cstheme="minorHAnsi"/>
-          <w:sz w:val="24"/>
-          <w:szCs w:val="24"/>
-        </w:rPr>
-        <w:t>.</w:t>
-      </w:r>
-      <w:r>
-        <w:rPr>
-          <w:rFonts w:cstheme="minorHAnsi"/>
-          <w:sz w:val="24"/>
-          <w:szCs w:val="24"/>
-        </w:rPr>
-        <w:t xml:space="preserve">  Default is WHITE.</w:t>
-      </w:r>
-    </w:p>
-    <w:p>
-      <w:pPr>
-        <w:rPr>
-          <w:rFonts w:cstheme="minorHAnsi"/>
-          <w:sz w:val="24"/>
-          <w:szCs w:val="24"/>
-        </w:rPr>
-      </w:pPr>
-      <w:proofErr w:type="spellStart"/>
-      <w:proofErr w:type="gramStart"/>
-      <w:r>
-        <w:rPr>
-          <w:rFonts w:cstheme="minorHAnsi"/>
-          <w:sz w:val="24"/>
-          <w:szCs w:val="24"/>
-        </w:rPr>
-        <w:t>setTextWrap</w:t>
-      </w:r>
-      <w:proofErr w:type="spellEnd"/>
-      <w:r>
-        <w:rPr>
-          <w:rFonts w:cstheme="minorHAnsi"/>
-          <w:sz w:val="24"/>
-          <w:szCs w:val="24"/>
-        </w:rPr>
-        <w:t>(</w:t>
-      </w:r>
-      <w:proofErr w:type="spellStart"/>
-      <w:proofErr w:type="gramEnd"/>
-      <w:r>
-        <w:rPr>
-          <w:rFonts w:cstheme="minorHAnsi"/>
-          <w:sz w:val="24"/>
-          <w:szCs w:val="24"/>
-        </w:rPr>
-        <w:t>wv</w:t>
-      </w:r>
-      <w:proofErr w:type="spellEnd"/>
-      <w:r>
-        <w:rPr>
-          <w:rFonts w:cstheme="minorHAnsi"/>
-          <w:sz w:val="24"/>
-          <w:szCs w:val="24"/>
-        </w:rPr>
-        <w:t>)</w:t>
-      </w:r>
-    </w:p>
-    <w:p>
-      <w:pPr>
-        <w:rPr>
-          <w:rFonts w:cstheme="minorHAnsi"/>
-          <w:sz w:val="24"/>
-          <w:szCs w:val="24"/>
-        </w:rPr>
-      </w:pPr>
-      <w:r>
-        <w:rPr>
-          <w:rFonts w:cstheme="minorHAnsi"/>
-          <w:sz w:val="24"/>
-          <w:szCs w:val="24"/>
-        </w:rPr>
-        <w:t xml:space="preserve">Sets the current text wrap Boolean value to the supplied </w:t>
-      </w:r>
-      <w:proofErr w:type="spellStart"/>
-      <w:proofErr w:type="gramStart"/>
-      <w:r>
-        <w:rPr>
-          <w:rFonts w:cstheme="minorHAnsi"/>
-          <w:sz w:val="24"/>
-          <w:szCs w:val="24"/>
-        </w:rPr>
-        <w:t>wv</w:t>
-      </w:r>
-      <w:proofErr w:type="spellEnd"/>
-      <w:proofErr w:type="gramEnd"/>
-      <w:r>
-        <w:rPr>
-          <w:rFonts w:cstheme="minorHAnsi"/>
-          <w:sz w:val="24"/>
-          <w:szCs w:val="24"/>
-        </w:rPr>
-        <w:t xml:space="preserve"> value, either True of False to indicate what happens when text being written will exceed the boundaries of the display.  If text wrap is off and text exceeds the boundary, it will disappear; if text wrap is on and text being written will exceed the screen boundaries, it will wrap to the next line.  If at the bottom of the screen, it will wrap back to the top.</w:t>
-      </w:r>
-    </w:p>
-    <w:p>
-      <w:pPr>
-        <w:rPr>
-          <w:rFonts w:cstheme="minorHAnsi"/>
-          <w:sz w:val="24"/>
-          <w:szCs w:val="24"/>
-        </w:rPr>
-      </w:pPr>
-      <w:proofErr w:type="gramStart"/>
-      <w:r>
-        <w:rPr>
-          <w:rFonts w:cstheme="minorHAnsi"/>
-          <w:sz w:val="24"/>
-          <w:szCs w:val="24"/>
-        </w:rPr>
-        <w:t>text(</w:t>
-      </w:r>
-      <w:proofErr w:type="spellStart"/>
-      <w:proofErr w:type="gramEnd"/>
-      <w:r>
-        <w:rPr>
-          <w:rFonts w:cstheme="minorHAnsi"/>
-          <w:sz w:val="24"/>
-          <w:szCs w:val="24"/>
-        </w:rPr>
-        <w:t>str</w:t>
-      </w:r>
-      <w:proofErr w:type="spellEnd"/>
-      <w:r>
-        <w:rPr>
-          <w:rFonts w:cstheme="minorHAnsi"/>
-          <w:sz w:val="24"/>
-          <w:szCs w:val="24"/>
-        </w:rPr>
-        <w:t>, x, y)</w:t>
-      </w:r>
-    </w:p>
-    <w:p>
-      <w:pPr>
-        <w:rPr>
-          <w:rFonts w:cstheme="minorHAnsi"/>
-          <w:sz w:val="24"/>
-          <w:szCs w:val="24"/>
-        </w:rPr>
-      </w:pPr>
-      <w:r>
-        <w:rPr>
-          <w:rFonts w:cstheme="minorHAnsi"/>
-          <w:sz w:val="24"/>
-          <w:szCs w:val="24"/>
-        </w:rPr>
-        <w:t xml:space="preserve">Display the text represented by the string </w:t>
-      </w:r>
-      <w:proofErr w:type="spellStart"/>
-      <w:proofErr w:type="gramStart"/>
-      <w:r>
-        <w:rPr>
-          <w:rFonts w:cstheme="minorHAnsi"/>
-          <w:sz w:val="24"/>
-          <w:szCs w:val="24"/>
-        </w:rPr>
-        <w:t>str</w:t>
-      </w:r>
-      <w:proofErr w:type="spellEnd"/>
-      <w:proofErr w:type="gramEnd"/>
-      <w:r>
-        <w:rPr>
-          <w:rFonts w:cstheme="minorHAnsi"/>
-          <w:sz w:val="24"/>
-          <w:szCs w:val="24"/>
-        </w:rPr>
-        <w:t xml:space="preserve"> on the display at the given (x, y) coordinates.  The text will be written in the current foreground color as specified in the most recent </w:t>
-      </w:r>
-      <w:proofErr w:type="spellStart"/>
-      <w:proofErr w:type="gramStart"/>
-      <w:r>
-        <w:rPr>
-          <w:rFonts w:cstheme="minorHAnsi"/>
-          <w:sz w:val="24"/>
-          <w:szCs w:val="24"/>
-        </w:rPr>
-        <w:t>setTextColor</w:t>
-      </w:r>
-      <w:proofErr w:type="spellEnd"/>
-      <w:r>
-        <w:rPr>
-          <w:rFonts w:cstheme="minorHAnsi"/>
-          <w:sz w:val="24"/>
-          <w:szCs w:val="24"/>
-        </w:rPr>
-        <w:t>(</w:t>
-      </w:r>
-      <w:proofErr w:type="gramEnd"/>
-      <w:r>
-        <w:rPr>
-          <w:rFonts w:cstheme="minorHAnsi"/>
-          <w:sz w:val="24"/>
-          <w:szCs w:val="24"/>
-        </w:rPr>
-        <w:t>) or the default (WHITE).</w:t>
-      </w:r>
-      <w:r>
-        <w:rPr>
-          <w:rFonts w:cstheme="minorHAnsi"/>
-          <w:sz w:val="24"/>
-          <w:szCs w:val="24"/>
-        </w:rPr>
-        <w:t xml:space="preserve">  After the text has been written, issue: </w:t>
-      </w:r>
-    </w:p>
-    <w:p>
-      <w:pPr>
-        <w:rPr>
-          <w:rFonts w:cstheme="minorHAnsi"/>
-          <w:sz w:val="24"/>
-          <w:szCs w:val="24"/>
-        </w:rPr>
-      </w:pPr>
-      <w:r>
-        <w:rPr>
-          <w:rFonts w:cstheme="minorHAnsi"/>
-          <w:sz w:val="24"/>
-          <w:szCs w:val="24"/>
-        </w:rPr>
-        <w:t>“</w:t>
-      </w:r>
-      <w:proofErr w:type="gramStart"/>
-      <w:r>
-        <w:rPr>
-          <w:rFonts w:cstheme="minorHAnsi"/>
-          <w:sz w:val="24"/>
-          <w:szCs w:val="24"/>
-        </w:rPr>
-        <w:t>x</w:t>
-      </w:r>
-      <w:proofErr w:type="gramEnd"/>
-      <w:r>
-        <w:rPr>
-          <w:rFonts w:cstheme="minorHAnsi"/>
-          <w:sz w:val="24"/>
-          <w:szCs w:val="24"/>
-        </w:rPr>
-        <w:t xml:space="preserve">, y = </w:t>
-      </w:r>
-      <w:proofErr w:type="spellStart"/>
-      <w:r>
-        <w:rPr>
-          <w:rFonts w:cstheme="minorHAnsi"/>
-          <w:sz w:val="24"/>
-          <w:szCs w:val="24"/>
-        </w:rPr>
-        <w:t>getCursor</w:t>
-      </w:r>
-      <w:proofErr w:type="spellEnd"/>
-      <w:r>
-        <w:rPr>
-          <w:rFonts w:cstheme="minorHAnsi"/>
-          <w:sz w:val="24"/>
-          <w:szCs w:val="24"/>
-        </w:rPr>
-        <w:t>()” to get the updated cursor position</w:t>
-      </w:r>
-    </w:p>
-    <w:p>
-      <w:pPr>
-        <w:rPr>
-          <w:rFonts w:cstheme="minorHAnsi"/>
-          <w:sz w:val="24"/>
-          <w:szCs w:val="24"/>
-        </w:rPr>
-      </w:pPr>
-      <w:proofErr w:type="spellStart"/>
-      <w:proofErr w:type="gramStart"/>
-      <w:r>
-        <w:rPr>
-          <w:rFonts w:cstheme="minorHAnsi"/>
-          <w:sz w:val="24"/>
-          <w:szCs w:val="24"/>
-        </w:rPr>
-        <w:t>txtw</w:t>
-      </w:r>
-      <w:proofErr w:type="spellEnd"/>
-      <w:proofErr w:type="gramEnd"/>
-      <w:r>
-        <w:rPr>
-          <w:rFonts w:cstheme="minorHAnsi"/>
-          <w:sz w:val="24"/>
-          <w:szCs w:val="24"/>
-        </w:rPr>
-        <w:t xml:space="preserve"> = width(‘some text’)</w:t>
-      </w:r>
-    </w:p>
-    <w:p>
-      <w:pPr>
-        <w:rPr>
-          <w:rFonts w:cstheme="minorHAnsi"/>
-          <w:sz w:val="24"/>
-          <w:szCs w:val="24"/>
-        </w:rPr>
-      </w:pPr>
-      <w:r>
-        <w:rPr>
-          <w:rFonts w:cstheme="minorHAnsi"/>
-          <w:sz w:val="24"/>
-          <w:szCs w:val="24"/>
-        </w:rPr>
-        <w:t>Returns the text width of the string specified as ‘some text</w:t>
-      </w:r>
-      <w:r>
-        <w:rPr>
-          <w:rFonts w:cstheme="minorHAnsi"/>
-          <w:sz w:val="24"/>
-          <w:szCs w:val="24"/>
-        </w:rPr>
-        <w:t xml:space="preserve">.’  Note:  this function is valid ONLY when using the default font5x8.bin.  If using a custom font use the </w:t>
-      </w:r>
-      <w:proofErr w:type="spellStart"/>
-      <w:proofErr w:type="gramStart"/>
-      <w:r>
-        <w:rPr>
-          <w:rFonts w:cstheme="minorHAnsi"/>
-          <w:sz w:val="24"/>
-          <w:szCs w:val="24"/>
-        </w:rPr>
-        <w:t>getTextBounds</w:t>
-      </w:r>
-      <w:proofErr w:type="spellEnd"/>
-      <w:r>
-        <w:rPr>
-          <w:rFonts w:cstheme="minorHAnsi"/>
-          <w:sz w:val="24"/>
-          <w:szCs w:val="24"/>
-        </w:rPr>
-        <w:t>(</w:t>
-      </w:r>
-      <w:proofErr w:type="spellStart"/>
-      <w:proofErr w:type="gramEnd"/>
-      <w:r>
-        <w:rPr>
-          <w:rFonts w:cstheme="minorHAnsi"/>
-          <w:sz w:val="24"/>
-          <w:szCs w:val="24"/>
-        </w:rPr>
-        <w:t>str</w:t>
-      </w:r>
-      <w:proofErr w:type="spellEnd"/>
-      <w:r>
-        <w:rPr>
-          <w:rFonts w:cstheme="minorHAnsi"/>
-          <w:sz w:val="24"/>
-          <w:szCs w:val="24"/>
-        </w:rPr>
-        <w:t>, x, y) function to obtain the text size values.  The default font is 5 pixels high.</w:t>
-      </w:r>
-    </w:p>
-    <w:p>
-      <w:pPr>
-        <w:rPr>
-          <w:rFonts w:cstheme="minorHAnsi"/>
-          <w:sz w:val="24"/>
-          <w:szCs w:val="24"/>
-        </w:rPr>
-      </w:pPr>
-      <w:proofErr w:type="spellStart"/>
-      <w:proofErr w:type="gramStart"/>
-      <w:r>
-        <w:rPr>
-          <w:rFonts w:cstheme="minorHAnsi"/>
-          <w:sz w:val="24"/>
-          <w:szCs w:val="24"/>
-        </w:rPr>
-        <w:t>writeLine</w:t>
-      </w:r>
-      <w:proofErr w:type="spellEnd"/>
-      <w:r>
-        <w:rPr>
-          <w:rFonts w:cstheme="minorHAnsi"/>
-          <w:sz w:val="24"/>
-          <w:szCs w:val="24"/>
-        </w:rPr>
-        <w:t>(</w:t>
-      </w:r>
-      <w:proofErr w:type="gramEnd"/>
-      <w:r>
-        <w:rPr>
-          <w:rFonts w:cstheme="minorHAnsi"/>
-          <w:sz w:val="24"/>
-          <w:szCs w:val="24"/>
-        </w:rPr>
-        <w:t>x0, y0, x1, y1, color)</w:t>
-      </w:r>
-    </w:p>
-    <w:p>
-      <w:pPr>
-        <w:rPr>
-          <w:rFonts w:cstheme="minorHAnsi"/>
-          <w:sz w:val="24"/>
-          <w:szCs w:val="24"/>
-        </w:rPr>
-      </w:pPr>
-      <w:r>
-        <w:rPr>
-          <w:rFonts w:cstheme="minorHAnsi"/>
-          <w:sz w:val="24"/>
-          <w:szCs w:val="24"/>
-        </w:rPr>
-        <w:t>Draw a line from point (x0, y0) to (x1, y1) in the specified color.</w:t>
-      </w:r>
-    </w:p>
-    <w:p>
-      <w:pPr>
-        <w:rPr>
-          <w:rFonts w:cstheme="minorHAnsi"/>
-          <w:sz w:val="24"/>
-          <w:szCs w:val="24"/>
-        </w:rPr>
-      </w:pPr>
-      <w:proofErr w:type="spellStart"/>
-      <w:proofErr w:type="gramStart"/>
-      <w:r>
-        <w:rPr>
-          <w:rFonts w:cstheme="minorHAnsi"/>
-          <w:sz w:val="24"/>
-          <w:szCs w:val="24"/>
-        </w:rPr>
-        <w:t>writeFillRect</w:t>
-      </w:r>
-      <w:proofErr w:type="spellEnd"/>
-      <w:r>
-        <w:rPr>
-          <w:rFonts w:cstheme="minorHAnsi"/>
-          <w:sz w:val="24"/>
-          <w:szCs w:val="24"/>
-        </w:rPr>
-        <w:t>(</w:t>
-      </w:r>
-      <w:proofErr w:type="gramEnd"/>
-      <w:r>
-        <w:rPr>
-          <w:rFonts w:cstheme="minorHAnsi"/>
-          <w:sz w:val="24"/>
-          <w:szCs w:val="24"/>
-        </w:rPr>
-        <w:t>x, y, w, h, color)</w:t>
-      </w:r>
-    </w:p>
-    <w:p>
-      <w:pPr>
-        <w:rPr>
-          <w:rFonts w:cstheme="minorHAnsi"/>
-          <w:sz w:val="24"/>
-          <w:szCs w:val="24"/>
-        </w:rPr>
-      </w:pPr>
-      <w:r>
-        <w:rPr>
-          <w:rFonts w:cstheme="minorHAnsi"/>
-          <w:sz w:val="24"/>
-          <w:szCs w:val="24"/>
-        </w:rPr>
-        <w:t>Draw a filled rectangle whose upper-left corner is at point (x, y) and whose width is w, height is h and fill it with the specified color.</w:t>
-      </w:r>
-    </w:p>
-    <w:p>
-      <w:pPr>
-        <w:rPr>
-          <w:rFonts w:cstheme="minorHAnsi"/>
-          <w:sz w:val="24"/>
-          <w:szCs w:val="24"/>
-        </w:rPr>
-      </w:pPr>
-      <w:r>
-        <w:rPr>
-          <w:rFonts w:cstheme="minorHAnsi"/>
-          <w:sz w:val="24"/>
-          <w:szCs w:val="24"/>
-        </w:rPr>
-        <w:t>Users will note some functions that provide the same result</w:t>
-      </w:r>
-      <w:r>
-        <w:rPr>
-          <w:rFonts w:cstheme="minorHAnsi"/>
-          <w:sz w:val="24"/>
-          <w:szCs w:val="24"/>
-        </w:rPr>
-        <w:t xml:space="preserve">.  The only reason I can give for this is that I tried to duplicate the relevant functions from the Adafruit_GFX.cpp program.  I’m suspecting that some of these apparent duplicate functions were put there to avoid having to re-write some other code.  For example: </w:t>
-      </w:r>
-      <w:proofErr w:type="spellStart"/>
-      <w:proofErr w:type="gramStart"/>
-      <w:r>
-        <w:rPr>
-          <w:rFonts w:cstheme="minorHAnsi"/>
-          <w:sz w:val="24"/>
-          <w:szCs w:val="24"/>
-        </w:rPr>
-        <w:t>writeRectangle</w:t>
-      </w:r>
-      <w:proofErr w:type="spellEnd"/>
-      <w:r>
-        <w:rPr>
-          <w:rFonts w:cstheme="minorHAnsi"/>
-          <w:sz w:val="24"/>
-          <w:szCs w:val="24"/>
-        </w:rPr>
-        <w:t>(</w:t>
-      </w:r>
-      <w:proofErr w:type="gramEnd"/>
-      <w:r>
-        <w:rPr>
-          <w:rFonts w:cstheme="minorHAnsi"/>
-          <w:sz w:val="24"/>
-          <w:szCs w:val="24"/>
-        </w:rPr>
-        <w:t xml:space="preserve">) and </w:t>
-      </w:r>
-      <w:proofErr w:type="spellStart"/>
-      <w:r>
-        <w:rPr>
-          <w:rFonts w:cstheme="minorHAnsi"/>
-          <w:sz w:val="24"/>
-          <w:szCs w:val="24"/>
-        </w:rPr>
-        <w:t>fillRect</w:t>
-      </w:r>
-      <w:proofErr w:type="spellEnd"/>
-      <w:r>
-        <w:rPr>
-          <w:rFonts w:cstheme="minorHAnsi"/>
-          <w:sz w:val="24"/>
-          <w:szCs w:val="24"/>
-        </w:rPr>
-        <w:t xml:space="preserve">() do exactly the same thing in exactly the same way.  My suggestion is for users to use the </w:t>
-      </w:r>
-      <w:proofErr w:type="spellStart"/>
-      <w:proofErr w:type="gramStart"/>
-      <w:r>
-        <w:rPr>
-          <w:rFonts w:cstheme="minorHAnsi"/>
-          <w:sz w:val="24"/>
-          <w:szCs w:val="24"/>
-        </w:rPr>
-        <w:t>fillRect</w:t>
-      </w:r>
-      <w:proofErr w:type="spellEnd"/>
-      <w:r>
-        <w:rPr>
-          <w:rFonts w:cstheme="minorHAnsi"/>
-          <w:sz w:val="24"/>
-          <w:szCs w:val="24"/>
-        </w:rPr>
-        <w:t>(</w:t>
-      </w:r>
-      <w:proofErr w:type="gramEnd"/>
-      <w:r>
-        <w:rPr>
-          <w:rFonts w:cstheme="minorHAnsi"/>
-          <w:sz w:val="24"/>
-          <w:szCs w:val="24"/>
-        </w:rPr>
-        <w:t xml:space="preserve">) function rather than the </w:t>
-      </w:r>
-      <w:proofErr w:type="spellStart"/>
-      <w:r>
-        <w:rPr>
-          <w:rFonts w:cstheme="minorHAnsi"/>
-          <w:sz w:val="24"/>
-          <w:szCs w:val="24"/>
-        </w:rPr>
-        <w:t>writeRectangle</w:t>
-      </w:r>
-      <w:proofErr w:type="spellEnd"/>
-      <w:r>
-        <w:rPr>
-          <w:rFonts w:cstheme="minorHAnsi"/>
-          <w:sz w:val="24"/>
-          <w:szCs w:val="24"/>
-        </w:rPr>
-        <w:t xml:space="preserve"> as </w:t>
-      </w:r>
-      <w:proofErr w:type="spellStart"/>
-      <w:r>
-        <w:rPr>
-          <w:rFonts w:cstheme="minorHAnsi"/>
-          <w:sz w:val="24"/>
-          <w:szCs w:val="24"/>
-        </w:rPr>
-        <w:t>it’s</w:t>
-      </w:r>
-      <w:proofErr w:type="spellEnd"/>
-      <w:r>
-        <w:rPr>
-          <w:rFonts w:cstheme="minorHAnsi"/>
-          <w:sz w:val="24"/>
-          <w:szCs w:val="24"/>
-        </w:rPr>
-        <w:t xml:space="preserve"> name reflects the result.  Future releases will probably eliminate these duplicate functions as they take up valuable program space.</w:t>
-      </w:r>
-    </w:p>
-    <w:p>
-      <w:pPr>
-        <w:rPr>
-          <w:rFonts w:cstheme="minorHAnsi"/>
-          <w:sz w:val="24"/>
-          <w:szCs w:val="24"/>
-        </w:rPr>
-      </w:pPr>
-    </w:p>
-    <w:p>
-      <w:pPr>
-        <w:rPr>
-          <w:rFonts w:cstheme="minorHAnsi"/>
-          <w:sz w:val="24"/>
-          <w:szCs w:val="24"/>
-        </w:rPr>
-      </w:pPr>
-      <w:proofErr w:type="spellStart"/>
-      <w:proofErr w:type="gramStart"/>
-      <w:r>
-        <w:rPr>
-          <w:rFonts w:cstheme="minorHAnsi"/>
-          <w:sz w:val="24"/>
-          <w:szCs w:val="24"/>
-        </w:rPr>
-        <w:t>setFill</w:t>
-      </w:r>
-      <w:proofErr w:type="spellEnd"/>
-      <w:r>
-        <w:rPr>
-          <w:rFonts w:cstheme="minorHAnsi"/>
-          <w:sz w:val="24"/>
-          <w:szCs w:val="24"/>
-        </w:rPr>
-        <w:t>(</w:t>
-      </w:r>
       <w:proofErr w:type="gramEnd"/>
       <w:r>
         <w:rPr>
@@ -5765,7 +6228,6 @@
           <w:sz w:val="24"/>
           <w:szCs w:val="24"/>
         </w:rPr>
-        <w:lastRenderedPageBreak/>
         <w:t xml:space="preserve">This is essentially a duplicate (in fact it calls) of the </w:t>
       </w:r>
       <w:proofErr w:type="gramStart"/>
@@ -6738,7 +7200,7 @@
 </file>
 
 <file path=customXml/itemProps1.xml><?xml version="1.0" encoding="utf-8"?>
-<ds:datastoreItem xmlns:ds="http://schemas.openxmlformats.org/officeDocument/2006/customXml" ds:itemID="{C82B51C3-3D85-4A96-9DC7-B97E31134C46}">
+<ds:datastoreItem xmlns:ds="http://schemas.openxmlformats.org/officeDocument/2006/customXml" ds:itemID="{5E163506-212E-4974-92DA-D190AEBF653A}">
   <ds:schemaRefs>
     <ds:schemaRef ds:uri="http://schemas.openxmlformats.org/officeDocument/2006/bibliography"/>
   </ds:schemaRefs>

</xml_diff>

<commit_message>
Updated per Rev: 1.2b
</commit_message>
<xml_diff>
--- a/docs/CircuitPython_GFX.docx
+++ b/docs/CircuitPython_GFX.docx
@@ -26,21 +26,32 @@
         </w:rPr>
         <w:t>-GFX Reference</w:t>
       </w:r>
-      <w:r>
+    </w:p>
+    <w:p>
+      <w:pPr>
+        <w:jc w:val="center"/>
         <w:rPr>
           <w:sz w:val="28"/>
           <w:szCs w:val="28"/>
         </w:rPr>
-        <w:t xml:space="preserve"> (rev: 1.2b)</w:t>
-      </w:r>
-    </w:p>
-    <w:p>
-      <w:pPr>
-        <w:jc w:val="center"/>
+      </w:pPr>
+      <w:bookmarkStart w:id="0" w:name="_GoBack"/>
+      <w:bookmarkEnd w:id="0"/>
+      <w:r>
         <w:rPr>
           <w:sz w:val="28"/>
           <w:szCs w:val="28"/>
         </w:rPr>
+        <w:t xml:space="preserve"> (rev: 1.2b)</w:t>
+      </w:r>
+    </w:p>
+    <w:p>
+      <w:pPr>
+        <w:jc w:val="center"/>
+        <w:rPr>
+          <w:sz w:val="28"/>
+          <w:szCs w:val="28"/>
+        </w:rPr>
       </w:pPr>
     </w:p>
     <w:p>
@@ -541,7 +552,15 @@
           <w:sz w:val="24"/>
           <w:szCs w:val="24"/>
         </w:rPr>
-        <w:t xml:space="preserve"> program will output two files:  a .bin file and a .</w:t>
+        <w:t xml:space="preserve"> program will </w:t>
+      </w:r>
+      <w:r>
+        <w:rPr>
+          <w:sz w:val="24"/>
+          <w:szCs w:val="24"/>
+        </w:rPr>
+        <w:lastRenderedPageBreak/>
+        <w:t>output two files:  a .bin file and a .</w:t>
       </w:r>
       <w:proofErr w:type="spellStart"/>
       <w:r>
@@ -573,15 +592,7 @@
           <w:sz w:val="24"/>
           <w:szCs w:val="24"/>
         </w:rPr>
-        <w:t xml:space="preserve"> file contains the glyphs and font related constants.  The glyphs, as before, contain a bitmap offset </w:t>
-      </w:r>
-      <w:r>
-        <w:rPr>
-          <w:sz w:val="24"/>
-          <w:szCs w:val="24"/>
-        </w:rPr>
-        <w:lastRenderedPageBreak/>
-        <w:t>point to the start of the bitmap for the character, but instead of the bitmap being a part of the .</w:t>
+        <w:t xml:space="preserve"> file contains the glyphs and font related constants.  The glyphs, as before, contain a bitmap offset point to the start of the bitmap for the character, but instead of the bitmap being a part of the .</w:t>
       </w:r>
       <w:proofErr w:type="spellStart"/>
       <w:r>
@@ -1503,6 +1514,7 @@
           <w:sz w:val="24"/>
           <w:szCs w:val="24"/>
         </w:rPr>
+        <w:lastRenderedPageBreak/>
         <w:t>gfx</w:t>
       </w:r>
       <w:proofErr w:type="spellEnd"/>
@@ -1659,7 +1671,6 @@
           <w:sz w:val="24"/>
           <w:szCs w:val="24"/>
         </w:rPr>
-        <w:lastRenderedPageBreak/>
         <w:t>newHeight</w:t>
       </w:r>
       <w:proofErr w:type="spellEnd"/>
@@ -4516,8 +4527,6 @@
         </w:rPr>
         <w:t>&gt;) so that the API module can adjust the y cursor value according to the new font metrics.</w:t>
       </w:r>
-      <w:bookmarkStart w:id="0" w:name="_GoBack"/>
-      <w:bookmarkEnd w:id="0"/>
     </w:p>
     <w:p>
       <w:pPr>
@@ -7200,7 +7209,7 @@
 </file>
 
 <file path=customXml/itemProps1.xml><?xml version="1.0" encoding="utf-8"?>
-<ds:datastoreItem xmlns:ds="http://schemas.openxmlformats.org/officeDocument/2006/customXml" ds:itemID="{5E163506-212E-4974-92DA-D190AEBF653A}">
+<ds:datastoreItem xmlns:ds="http://schemas.openxmlformats.org/officeDocument/2006/customXml" ds:itemID="{32EC0EFD-F44C-4432-9E7F-2C7C9AD3B55E}">
   <ds:schemaRefs>
     <ds:schemaRef ds:uri="http://schemas.openxmlformats.org/officeDocument/2006/bibliography"/>
   </ds:schemaRefs>

</xml_diff>